<commit_message>
Made changes in types of joins
</commit_message>
<xml_diff>
--- a/SQL_Query_Questions.docx
+++ b/SQL_Query_Questions.docx
@@ -59,6 +59,7 @@
     <w:p>
       <w:pPr>
         <w:numPr>
+          <w:ilvl w:val="0"/>
           <w:numId w:val="0"/>
         </w:numPr>
         <w:ind w:leftChars="0" w:firstLine="360" w:firstLineChars="100"/>
@@ -87,6 +88,7 @@
     <w:p>
       <w:pPr>
         <w:numPr>
+          <w:ilvl w:val="0"/>
           <w:numId w:val="0"/>
         </w:numPr>
         <w:ind w:leftChars="0"/>
@@ -126,6 +128,7 @@
     <w:p>
       <w:pPr>
         <w:numPr>
+          <w:ilvl w:val="0"/>
           <w:numId w:val="0"/>
         </w:numPr>
         <w:ind w:leftChars="0"/>
@@ -165,6 +168,7 @@
     <w:p>
       <w:pPr>
         <w:numPr>
+          <w:ilvl w:val="0"/>
           <w:numId w:val="0"/>
         </w:numPr>
         <w:ind w:leftChars="0"/>
@@ -204,6 +208,7 @@
     <w:p>
       <w:pPr>
         <w:numPr>
+          <w:ilvl w:val="0"/>
           <w:numId w:val="0"/>
         </w:numPr>
         <w:ind w:leftChars="0"/>
@@ -274,6 +279,7 @@
     <w:p>
       <w:pPr>
         <w:numPr>
+          <w:ilvl w:val="0"/>
           <w:numId w:val="0"/>
         </w:numPr>
         <w:spacing w:after="200" w:line="276" w:lineRule="auto"/>
@@ -305,6 +311,7 @@
     <w:p>
       <w:pPr>
         <w:numPr>
+          <w:ilvl w:val="0"/>
           <w:numId w:val="0"/>
         </w:numPr>
         <w:spacing w:after="200" w:line="276" w:lineRule="auto"/>
@@ -347,6 +354,7 @@
     <w:p>
       <w:pPr>
         <w:numPr>
+          <w:ilvl w:val="0"/>
           <w:numId w:val="0"/>
         </w:numPr>
         <w:spacing w:after="200" w:line="276" w:lineRule="auto"/>
@@ -389,6 +397,7 @@
     <w:p>
       <w:pPr>
         <w:numPr>
+          <w:ilvl w:val="0"/>
           <w:numId w:val="0"/>
         </w:numPr>
         <w:spacing w:after="200" w:line="276" w:lineRule="auto"/>
@@ -463,6 +472,7 @@
     <w:p>
       <w:pPr>
         <w:numPr>
+          <w:ilvl w:val="0"/>
           <w:numId w:val="0"/>
         </w:numPr>
         <w:spacing w:after="200" w:line="276" w:lineRule="auto"/>
@@ -494,6 +504,7 @@
     <w:p>
       <w:pPr>
         <w:numPr>
+          <w:ilvl w:val="0"/>
           <w:numId w:val="0"/>
         </w:numPr>
         <w:spacing w:after="200" w:line="276" w:lineRule="auto"/>
@@ -537,6 +548,7 @@
     <w:p>
       <w:pPr>
         <w:numPr>
+          <w:ilvl w:val="0"/>
           <w:numId w:val="0"/>
         </w:numPr>
         <w:spacing w:after="200" w:line="276" w:lineRule="auto"/>
@@ -580,6 +592,7 @@
     <w:p>
       <w:pPr>
         <w:numPr>
+          <w:ilvl w:val="0"/>
           <w:numId w:val="0"/>
         </w:numPr>
         <w:spacing w:after="200" w:line="276" w:lineRule="auto"/>
@@ -623,6 +636,7 @@
     <w:p>
       <w:pPr>
         <w:numPr>
+          <w:ilvl w:val="0"/>
           <w:numId w:val="0"/>
         </w:numPr>
         <w:spacing w:after="200" w:line="276" w:lineRule="auto"/>
@@ -666,6 +680,7 @@
     <w:p>
       <w:pPr>
         <w:numPr>
+          <w:ilvl w:val="0"/>
           <w:numId w:val="0"/>
         </w:numPr>
         <w:spacing w:after="200" w:line="276" w:lineRule="auto"/>
@@ -709,6 +724,7 @@
     <w:p>
       <w:pPr>
         <w:numPr>
+          <w:ilvl w:val="0"/>
           <w:numId w:val="0"/>
         </w:numPr>
         <w:spacing w:after="200" w:line="276" w:lineRule="auto"/>
@@ -784,6 +800,7 @@
     <w:p>
       <w:pPr>
         <w:numPr>
+          <w:ilvl w:val="0"/>
           <w:numId w:val="0"/>
         </w:numPr>
         <w:spacing w:after="200" w:line="276" w:lineRule="auto"/>
@@ -815,6 +832,7 @@
     <w:p>
       <w:pPr>
         <w:numPr>
+          <w:ilvl w:val="0"/>
           <w:numId w:val="0"/>
         </w:numPr>
         <w:spacing w:after="200" w:line="276" w:lineRule="auto"/>
@@ -840,26 +858,13 @@
           <w:szCs w:val="36"/>
           <w:lang w:val="en-US"/>
         </w:rPr>
-        <w:t xml:space="preserve">=&gt; </w:t>
-      </w:r>
-      <w:bookmarkStart w:id="0" w:name="_GoBack"/>
-      <w:bookmarkEnd w:id="0"/>
-      <w:r>
-        <w:rPr>
-          <w:rFonts w:hint="default" w:ascii="Times New Roman" w:hAnsi="Times New Roman"/>
-          <w:b w:val="0"/>
-          <w:bCs w:val="0"/>
-          <w:color w:val="auto"/>
-          <w:sz w:val="36"/>
-          <w:szCs w:val="36"/>
-          <w:lang w:val="en-US"/>
-        </w:rPr>
-        <w:t>(INNER) JOIN: Retrieves records that have matching values in both tables involved in the join. This is the widely used join for queries.</w:t>
-      </w:r>
-    </w:p>
-    <w:p>
-      <w:pPr>
-        <w:numPr>
+        <w:t>=&gt; (INNER) JOIN: Inner Join is also called Eqvi Join, where it  retrieves records that have matching values in both tables involved in the join. This is the widely used join for queries.</w:t>
+      </w:r>
+    </w:p>
+    <w:p>
+      <w:pPr>
+        <w:numPr>
+          <w:ilvl w:val="0"/>
           <w:numId w:val="0"/>
         </w:numPr>
         <w:spacing w:after="200" w:line="276" w:lineRule="auto"/>
@@ -891,6 +896,7 @@
     <w:p>
       <w:pPr>
         <w:numPr>
+          <w:ilvl w:val="0"/>
           <w:numId w:val="0"/>
         </w:numPr>
         <w:spacing w:after="200" w:line="276" w:lineRule="auto"/>
@@ -934,6 +940,7 @@
     <w:p>
       <w:pPr>
         <w:numPr>
+          <w:ilvl w:val="0"/>
           <w:numId w:val="0"/>
         </w:numPr>
         <w:spacing w:after="200" w:line="276" w:lineRule="auto"/>
@@ -977,6 +984,7 @@
     <w:p>
       <w:pPr>
         <w:numPr>
+          <w:ilvl w:val="0"/>
           <w:numId w:val="0"/>
         </w:numPr>
         <w:spacing w:after="200" w:line="276" w:lineRule="auto"/>
@@ -1020,6 +1028,7 @@
     <w:p>
       <w:pPr>
         <w:numPr>
+          <w:ilvl w:val="0"/>
           <w:numId w:val="0"/>
         </w:numPr>
         <w:spacing w:after="200" w:line="276" w:lineRule="auto"/>
@@ -1063,6 +1072,7 @@
     <w:p>
       <w:pPr>
         <w:numPr>
+          <w:ilvl w:val="0"/>
           <w:numId w:val="0"/>
         </w:numPr>
         <w:spacing w:after="200" w:line="276" w:lineRule="auto"/>
@@ -1106,6 +1116,7 @@
     <w:p>
       <w:pPr>
         <w:numPr>
+          <w:ilvl w:val="0"/>
           <w:numId w:val="0"/>
         </w:numPr>
         <w:spacing w:after="200" w:line="276" w:lineRule="auto"/>
@@ -1131,12 +1142,13 @@
           <w:szCs w:val="36"/>
           <w:lang w:val="en-US"/>
         </w:rPr>
-        <w:t>=&gt; LEFT (OUTER) JOIN: Retrieves all the records/rows from the left and the matched records/rows from the right table.</w:t>
-      </w:r>
-    </w:p>
-    <w:p>
-      <w:pPr>
-        <w:numPr>
+        <w:t>=&gt; LEFT (OUTER) JOIN: Retrieves all the records/rows from the left hand side table and only the matched records/rows from the right hand side table.</w:t>
+      </w:r>
+    </w:p>
+    <w:p>
+      <w:pPr>
+        <w:numPr>
+          <w:ilvl w:val="0"/>
           <w:numId w:val="0"/>
         </w:numPr>
         <w:spacing w:after="200" w:line="276" w:lineRule="auto"/>
@@ -1168,6 +1180,7 @@
     <w:p>
       <w:pPr>
         <w:numPr>
+          <w:ilvl w:val="0"/>
           <w:numId w:val="0"/>
         </w:numPr>
         <w:spacing w:after="200" w:line="276" w:lineRule="auto"/>
@@ -1211,6 +1224,7 @@
     <w:p>
       <w:pPr>
         <w:numPr>
+          <w:ilvl w:val="0"/>
           <w:numId w:val="0"/>
         </w:numPr>
         <w:spacing w:after="200" w:line="276" w:lineRule="auto"/>
@@ -1254,6 +1268,7 @@
     <w:p>
       <w:pPr>
         <w:numPr>
+          <w:ilvl w:val="0"/>
           <w:numId w:val="0"/>
         </w:numPr>
         <w:spacing w:after="200" w:line="276" w:lineRule="auto"/>
@@ -1297,6 +1312,7 @@
     <w:p>
       <w:pPr>
         <w:numPr>
+          <w:ilvl w:val="0"/>
           <w:numId w:val="0"/>
         </w:numPr>
         <w:spacing w:after="200" w:line="276" w:lineRule="auto"/>
@@ -1322,12 +1338,13 @@
           <w:szCs w:val="36"/>
           <w:lang w:val="en-US"/>
         </w:rPr>
-        <w:t>=&gt; RIGHT (OUTER) JOIN: Retrieves all the records/rows from the right and the matched records/rows from the left table.</w:t>
-      </w:r>
-    </w:p>
-    <w:p>
-      <w:pPr>
-        <w:numPr>
+        <w:t>=&gt; RIGHT (OUTER) JOIN: Retrieves all the records/rows from the right hand side table and only the matched records/rows from the left hand side table.</w:t>
+      </w:r>
+    </w:p>
+    <w:p>
+      <w:pPr>
+        <w:numPr>
+          <w:ilvl w:val="0"/>
           <w:numId w:val="0"/>
         </w:numPr>
         <w:spacing w:after="200" w:line="276" w:lineRule="auto"/>
@@ -1359,6 +1376,7 @@
     <w:p>
       <w:pPr>
         <w:numPr>
+          <w:ilvl w:val="0"/>
           <w:numId w:val="0"/>
         </w:numPr>
         <w:spacing w:after="200" w:line="276" w:lineRule="auto"/>
@@ -1402,6 +1420,7 @@
     <w:p>
       <w:pPr>
         <w:numPr>
+          <w:ilvl w:val="0"/>
           <w:numId w:val="0"/>
         </w:numPr>
         <w:spacing w:after="200" w:line="276" w:lineRule="auto"/>
@@ -1445,6 +1464,7 @@
     <w:p>
       <w:pPr>
         <w:numPr>
+          <w:ilvl w:val="0"/>
           <w:numId w:val="0"/>
         </w:numPr>
         <w:spacing w:after="200" w:line="276" w:lineRule="auto"/>
@@ -1488,6 +1508,7 @@
     <w:p>
       <w:pPr>
         <w:numPr>
+          <w:ilvl w:val="0"/>
           <w:numId w:val="0"/>
         </w:numPr>
         <w:spacing w:after="200" w:line="276" w:lineRule="auto"/>
@@ -1513,12 +1534,27 @@
           <w:szCs w:val="36"/>
           <w:lang w:val="en-US"/>
         </w:rPr>
-        <w:t>=&gt; FULL (OUTER) JOIN: Retrieves all the records where there is a match in either the left or right table.</w:t>
-      </w:r>
-    </w:p>
-    <w:p>
-      <w:pPr>
-        <w:numPr>
+        <w:t>=&gt; FULL (OUTER) JOIN: Retrieves all the records where there is a match in both the tables, plus additional rows on both left hand side table and right hand side table</w:t>
+      </w:r>
+      <w:bookmarkStart w:id="0" w:name="_GoBack"/>
+      <w:bookmarkEnd w:id="0"/>
+      <w:r>
+        <w:rPr>
+          <w:rFonts w:hint="default" w:ascii="Times New Roman" w:hAnsi="Times New Roman"/>
+          <w:b w:val="0"/>
+          <w:bCs w:val="0"/>
+          <w:color w:val="auto"/>
+          <w:sz w:val="36"/>
+          <w:szCs w:val="36"/>
+          <w:lang w:val="en-US"/>
+        </w:rPr>
+        <w:t>.</w:t>
+      </w:r>
+    </w:p>
+    <w:p>
+      <w:pPr>
+        <w:numPr>
+          <w:ilvl w:val="0"/>
           <w:numId w:val="0"/>
         </w:numPr>
         <w:spacing w:after="200" w:line="276" w:lineRule="auto"/>
@@ -1550,6 +1586,7 @@
     <w:p>
       <w:pPr>
         <w:numPr>
+          <w:ilvl w:val="0"/>
           <w:numId w:val="0"/>
         </w:numPr>
         <w:spacing w:after="200" w:line="276" w:lineRule="auto"/>
@@ -1593,6 +1630,7 @@
     <w:p>
       <w:pPr>
         <w:numPr>
+          <w:ilvl w:val="0"/>
           <w:numId w:val="0"/>
         </w:numPr>
         <w:spacing w:after="200" w:line="276" w:lineRule="auto"/>
@@ -1636,6 +1674,7 @@
     <w:p>
       <w:pPr>
         <w:numPr>
+          <w:ilvl w:val="0"/>
           <w:numId w:val="0"/>
         </w:numPr>
         <w:spacing w:after="200" w:line="276" w:lineRule="auto"/>
@@ -1731,6 +1770,7 @@
     <w:p>
       <w:pPr>
         <w:numPr>
+          <w:ilvl w:val="0"/>
           <w:numId w:val="0"/>
         </w:numPr>
         <w:spacing w:after="200" w:line="276" w:lineRule="auto"/>
@@ -1774,6 +1814,7 @@
     <w:p>
       <w:pPr>
         <w:numPr>
+          <w:ilvl w:val="0"/>
           <w:numId w:val="0"/>
         </w:numPr>
         <w:spacing w:after="200" w:line="276" w:lineRule="auto"/>
@@ -1817,6 +1858,7 @@
     <w:p>
       <w:pPr>
         <w:numPr>
+          <w:ilvl w:val="0"/>
           <w:numId w:val="0"/>
         </w:numPr>
         <w:spacing w:after="200" w:line="276" w:lineRule="auto"/>
@@ -1860,6 +1902,7 @@
     <w:p>
       <w:pPr>
         <w:numPr>
+          <w:ilvl w:val="0"/>
           <w:numId w:val="0"/>
         </w:numPr>
         <w:spacing w:after="200" w:line="276" w:lineRule="auto"/>
@@ -1891,6 +1934,7 @@
     <w:p>
       <w:pPr>
         <w:numPr>
+          <w:ilvl w:val="0"/>
           <w:numId w:val="0"/>
         </w:numPr>
         <w:spacing w:after="200" w:line="276" w:lineRule="auto"/>
@@ -1954,6 +1998,7 @@
     <w:p>
       <w:pPr>
         <w:numPr>
+          <w:ilvl w:val="0"/>
           <w:numId w:val="0"/>
         </w:numPr>
         <w:spacing w:after="200" w:line="276" w:lineRule="auto"/>
@@ -1997,6 +2042,7 @@
     <w:p>
       <w:pPr>
         <w:numPr>
+          <w:ilvl w:val="0"/>
           <w:numId w:val="0"/>
         </w:numPr>
         <w:spacing w:after="200" w:line="276" w:lineRule="auto"/>
@@ -2040,6 +2086,7 @@
     <w:p>
       <w:pPr>
         <w:numPr>
+          <w:ilvl w:val="0"/>
           <w:numId w:val="0"/>
         </w:numPr>
         <w:spacing w:after="200" w:line="276" w:lineRule="auto"/>
@@ -2083,6 +2130,7 @@
     <w:p>
       <w:pPr>
         <w:numPr>
+          <w:ilvl w:val="0"/>
           <w:numId w:val="0"/>
         </w:numPr>
         <w:spacing w:after="200" w:line="276" w:lineRule="auto"/>
@@ -2146,6 +2194,7 @@
     <w:p>
       <w:pPr>
         <w:numPr>
+          <w:ilvl w:val="0"/>
           <w:numId w:val="0"/>
         </w:numPr>
         <w:spacing w:after="200" w:line="276" w:lineRule="auto"/>
@@ -2241,6 +2290,7 @@
     <w:p>
       <w:pPr>
         <w:numPr>
+          <w:ilvl w:val="0"/>
           <w:numId w:val="0"/>
         </w:numPr>
         <w:spacing w:after="200" w:line="276" w:lineRule="auto"/>
@@ -2316,6 +2366,7 @@
     <w:p>
       <w:pPr>
         <w:numPr>
+          <w:ilvl w:val="0"/>
           <w:numId w:val="0"/>
         </w:numPr>
         <w:spacing w:after="200" w:line="276" w:lineRule="auto"/>
@@ -2435,6 +2486,7 @@
     <w:p>
       <w:pPr>
         <w:numPr>
+          <w:ilvl w:val="0"/>
           <w:numId w:val="0"/>
         </w:numPr>
         <w:spacing w:after="200" w:line="276" w:lineRule="auto"/>
@@ -2498,6 +2550,7 @@
     <w:p>
       <w:pPr>
         <w:numPr>
+          <w:ilvl w:val="0"/>
           <w:numId w:val="0"/>
         </w:numPr>
         <w:spacing w:after="200" w:line="276" w:lineRule="auto"/>
@@ -2561,6 +2614,7 @@
     <w:p>
       <w:pPr>
         <w:numPr>
+          <w:ilvl w:val="0"/>
           <w:numId w:val="0"/>
         </w:numPr>
         <w:spacing w:after="200" w:line="276" w:lineRule="auto"/>
@@ -2592,6 +2646,7 @@
     <w:p>
       <w:pPr>
         <w:numPr>
+          <w:ilvl w:val="0"/>
           <w:numId w:val="0"/>
         </w:numPr>
         <w:spacing w:after="200" w:line="276" w:lineRule="auto"/>
@@ -2643,6 +2698,7 @@
     <w:p>
       <w:pPr>
         <w:numPr>
+          <w:ilvl w:val="0"/>
           <w:numId w:val="0"/>
         </w:numPr>
         <w:spacing w:after="200" w:line="276" w:lineRule="auto"/>
@@ -2718,6 +2774,7 @@
     <w:p>
       <w:pPr>
         <w:numPr>
+          <w:ilvl w:val="0"/>
           <w:numId w:val="0"/>
         </w:numPr>
         <w:spacing w:after="200" w:line="276" w:lineRule="auto"/>
@@ -2749,6 +2806,7 @@
     <w:p>
       <w:pPr>
         <w:numPr>
+          <w:ilvl w:val="0"/>
           <w:numId w:val="0"/>
         </w:numPr>
         <w:spacing w:after="200" w:line="276" w:lineRule="auto"/>
@@ -2792,6 +2850,7 @@
     <w:p>
       <w:pPr>
         <w:numPr>
+          <w:ilvl w:val="0"/>
           <w:numId w:val="0"/>
         </w:numPr>
         <w:spacing w:after="200" w:line="276" w:lineRule="auto"/>
@@ -2867,6 +2926,7 @@
     <w:p>
       <w:pPr>
         <w:numPr>
+          <w:ilvl w:val="0"/>
           <w:numId w:val="0"/>
         </w:numPr>
         <w:spacing w:after="200" w:line="276" w:lineRule="auto"/>
@@ -2898,6 +2958,7 @@
     <w:p>
       <w:pPr>
         <w:numPr>
+          <w:ilvl w:val="0"/>
           <w:numId w:val="0"/>
         </w:numPr>
         <w:ind w:leftChars="0"/>
@@ -3103,7 +3164,6 @@
             <w:insideH w:val="none" w:color="auto" w:sz="0" w:space="0"/>
             <w:insideV w:val="none" w:color="auto" w:sz="0" w:space="0"/>
           </w:tblBorders>
-          <w:shd w:val="clear" w:color="auto" w:fill="FFFFFF"/>
           <w:tblCellMar>
             <w:top w:w="15" w:type="dxa"/>
             <w:left w:w="15" w:type="dxa"/>
@@ -3561,6 +3621,438 @@
             <w:insideH w:val="none" w:color="auto" w:sz="0" w:space="0"/>
             <w:insideV w:val="none" w:color="auto" w:sz="0" w:space="0"/>
           </w:tblBorders>
+          <w:tblCellMar>
+            <w:top w:w="15" w:type="dxa"/>
+            <w:left w:w="15" w:type="dxa"/>
+            <w:bottom w:w="15" w:type="dxa"/>
+            <w:right w:w="15" w:type="dxa"/>
+          </w:tblCellMar>
+        </w:tblPrEx>
+        <w:tc>
+          <w:tcPr>
+            <w:tcW w:w="0" w:type="auto"/>
+            <w:shd w:val="clear" w:color="auto" w:fill="auto"/>
+            <w:tcMar>
+              <w:top w:w="110" w:type="dxa"/>
+              <w:left w:w="70" w:type="dxa"/>
+              <w:bottom w:w="110" w:type="dxa"/>
+              <w:right w:w="70" w:type="dxa"/>
+            </w:tcMar>
+            <w:vAlign w:val="center"/>
+          </w:tcPr>
+          <w:p>
+            <w:pPr>
+              <w:spacing w:before="100" w:after="100" w:line="240" w:lineRule="auto"/>
+              <w:rPr>
+                <w:rFonts w:ascii="Helvetica" w:hAnsi="Helvetica" w:eastAsia="Times New Roman" w:cs="Times New Roman"/>
+                <w:color w:val="auto"/>
+                <w:sz w:val="16"/>
+                <w:szCs w:val="16"/>
+              </w:rPr>
+            </w:pPr>
+            <w:r>
+              <w:rPr>
+                <w:rFonts w:ascii="Helvetica" w:hAnsi="Helvetica" w:eastAsia="Times New Roman" w:cs="Times New Roman"/>
+                <w:color w:val="auto"/>
+                <w:sz w:val="16"/>
+                <w:szCs w:val="16"/>
+              </w:rPr>
+              <w:t>2</w:t>
+            </w:r>
+          </w:p>
+        </w:tc>
+        <w:tc>
+          <w:tcPr>
+            <w:tcW w:w="0" w:type="auto"/>
+            <w:shd w:val="clear" w:color="auto" w:fill="auto"/>
+            <w:tcMar>
+              <w:top w:w="110" w:type="dxa"/>
+              <w:left w:w="70" w:type="dxa"/>
+              <w:bottom w:w="110" w:type="dxa"/>
+              <w:right w:w="70" w:type="dxa"/>
+            </w:tcMar>
+            <w:vAlign w:val="center"/>
+          </w:tcPr>
+          <w:p>
+            <w:pPr>
+              <w:spacing w:before="100" w:after="100" w:line="240" w:lineRule="auto"/>
+              <w:rPr>
+                <w:rFonts w:ascii="Helvetica" w:hAnsi="Helvetica" w:eastAsia="Times New Roman" w:cs="Times New Roman"/>
+                <w:color w:val="auto"/>
+                <w:sz w:val="16"/>
+                <w:szCs w:val="16"/>
+              </w:rPr>
+            </w:pPr>
+            <w:r>
+              <w:rPr>
+                <w:rFonts w:ascii="Helvetica" w:hAnsi="Helvetica" w:eastAsia="Times New Roman" w:cs="Times New Roman"/>
+                <w:color w:val="auto"/>
+                <w:sz w:val="16"/>
+                <w:szCs w:val="16"/>
+              </w:rPr>
+              <w:t xml:space="preserve">Mukundha </w:t>
+            </w:r>
+          </w:p>
+        </w:tc>
+        <w:tc>
+          <w:tcPr>
+            <w:tcW w:w="0" w:type="auto"/>
+            <w:shd w:val="clear" w:color="auto" w:fill="auto"/>
+            <w:tcMar>
+              <w:top w:w="110" w:type="dxa"/>
+              <w:left w:w="70" w:type="dxa"/>
+              <w:bottom w:w="110" w:type="dxa"/>
+              <w:right w:w="70" w:type="dxa"/>
+            </w:tcMar>
+            <w:vAlign w:val="center"/>
+          </w:tcPr>
+          <w:p>
+            <w:pPr>
+              <w:spacing w:before="100" w:after="100" w:line="240" w:lineRule="auto"/>
+              <w:rPr>
+                <w:rFonts w:ascii="Helvetica" w:hAnsi="Helvetica" w:eastAsia="Times New Roman" w:cs="Times New Roman"/>
+                <w:color w:val="auto"/>
+                <w:sz w:val="16"/>
+                <w:szCs w:val="16"/>
+              </w:rPr>
+            </w:pPr>
+            <w:r>
+              <w:rPr>
+                <w:rFonts w:ascii="Helvetica" w:hAnsi="Helvetica" w:eastAsia="Times New Roman" w:cs="Times New Roman"/>
+                <w:color w:val="auto"/>
+                <w:sz w:val="16"/>
+                <w:szCs w:val="16"/>
+              </w:rPr>
+              <w:t>Muraari</w:t>
+            </w:r>
+          </w:p>
+        </w:tc>
+        <w:tc>
+          <w:tcPr>
+            <w:tcW w:w="0" w:type="auto"/>
+            <w:shd w:val="clear" w:color="auto" w:fill="auto"/>
+            <w:tcMar>
+              <w:top w:w="110" w:type="dxa"/>
+              <w:left w:w="70" w:type="dxa"/>
+              <w:bottom w:w="110" w:type="dxa"/>
+              <w:right w:w="70" w:type="dxa"/>
+            </w:tcMar>
+            <w:vAlign w:val="center"/>
+          </w:tcPr>
+          <w:p>
+            <w:pPr>
+              <w:spacing w:before="100" w:after="100" w:line="240" w:lineRule="auto"/>
+              <w:rPr>
+                <w:rFonts w:ascii="Helvetica" w:hAnsi="Helvetica" w:eastAsia="Times New Roman" w:cs="Times New Roman"/>
+                <w:color w:val="auto"/>
+                <w:sz w:val="16"/>
+                <w:szCs w:val="16"/>
+              </w:rPr>
+            </w:pPr>
+            <w:r>
+              <w:rPr>
+                <w:rFonts w:ascii="Helvetica" w:hAnsi="Helvetica" w:eastAsia="Times New Roman" w:cs="Times New Roman"/>
+                <w:color w:val="auto"/>
+                <w:sz w:val="16"/>
+                <w:szCs w:val="16"/>
+              </w:rPr>
+              <w:t>800000</w:t>
+            </w:r>
+          </w:p>
+        </w:tc>
+        <w:tc>
+          <w:tcPr>
+            <w:tcW w:w="0" w:type="auto"/>
+            <w:shd w:val="clear" w:color="auto" w:fill="auto"/>
+            <w:tcMar>
+              <w:top w:w="110" w:type="dxa"/>
+              <w:left w:w="70" w:type="dxa"/>
+              <w:bottom w:w="110" w:type="dxa"/>
+              <w:right w:w="70" w:type="dxa"/>
+            </w:tcMar>
+            <w:vAlign w:val="center"/>
+          </w:tcPr>
+          <w:p>
+            <w:pPr>
+              <w:spacing w:before="100" w:after="100" w:line="240" w:lineRule="auto"/>
+              <w:rPr>
+                <w:rFonts w:ascii="Helvetica" w:hAnsi="Helvetica" w:eastAsia="Times New Roman" w:cs="Times New Roman"/>
+                <w:color w:val="auto"/>
+                <w:sz w:val="16"/>
+                <w:szCs w:val="16"/>
+              </w:rPr>
+            </w:pPr>
+            <w:r>
+              <w:rPr>
+                <w:rFonts w:ascii="Helvetica" w:hAnsi="Helvetica" w:eastAsia="Times New Roman" w:cs="Times New Roman"/>
+                <w:color w:val="auto"/>
+                <w:sz w:val="16"/>
+                <w:szCs w:val="16"/>
+              </w:rPr>
+              <w:t>01-JAN-16 12.00.00 AM</w:t>
+            </w:r>
+          </w:p>
+        </w:tc>
+        <w:tc>
+          <w:tcPr>
+            <w:tcW w:w="0" w:type="auto"/>
+            <w:shd w:val="clear" w:color="auto" w:fill="auto"/>
+            <w:tcMar>
+              <w:top w:w="110" w:type="dxa"/>
+              <w:left w:w="70" w:type="dxa"/>
+              <w:bottom w:w="110" w:type="dxa"/>
+              <w:right w:w="70" w:type="dxa"/>
+            </w:tcMar>
+            <w:vAlign w:val="center"/>
+          </w:tcPr>
+          <w:p>
+            <w:pPr>
+              <w:spacing w:before="100" w:after="100" w:line="240" w:lineRule="auto"/>
+              <w:rPr>
+                <w:rFonts w:ascii="Helvetica" w:hAnsi="Helvetica" w:eastAsia="Times New Roman" w:cs="Times New Roman"/>
+                <w:color w:val="auto"/>
+                <w:sz w:val="16"/>
+                <w:szCs w:val="16"/>
+              </w:rPr>
+            </w:pPr>
+            <w:r>
+              <w:rPr>
+                <w:rFonts w:ascii="Helvetica" w:hAnsi="Helvetica" w:eastAsia="Times New Roman" w:cs="Times New Roman"/>
+                <w:color w:val="auto"/>
+                <w:sz w:val="16"/>
+                <w:szCs w:val="16"/>
+              </w:rPr>
+              <w:t>Insurance</w:t>
+            </w:r>
+          </w:p>
+        </w:tc>
+      </w:tr>
+      <w:tr>
+        <w:tblPrEx>
+          <w:tblBorders>
+            <w:top w:val="single" w:color="AAAAAA" w:sz="8" w:space="0"/>
+            <w:left w:val="single" w:color="AAAAAA" w:sz="4" w:space="0"/>
+            <w:bottom w:val="single" w:color="AAAAAA" w:sz="8" w:space="0"/>
+            <w:right w:val="single" w:color="AAAAAA" w:sz="4" w:space="0"/>
+            <w:insideH w:val="none" w:color="auto" w:sz="0" w:space="0"/>
+            <w:insideV w:val="none" w:color="auto" w:sz="0" w:space="0"/>
+          </w:tblBorders>
+          <w:tblCellMar>
+            <w:top w:w="15" w:type="dxa"/>
+            <w:left w:w="15" w:type="dxa"/>
+            <w:bottom w:w="15" w:type="dxa"/>
+            <w:right w:w="15" w:type="dxa"/>
+          </w:tblCellMar>
+        </w:tblPrEx>
+        <w:tc>
+          <w:tcPr>
+            <w:tcW w:w="0" w:type="auto"/>
+            <w:shd w:val="clear" w:color="auto" w:fill="auto"/>
+            <w:tcMar>
+              <w:top w:w="110" w:type="dxa"/>
+              <w:left w:w="70" w:type="dxa"/>
+              <w:bottom w:w="110" w:type="dxa"/>
+              <w:right w:w="70" w:type="dxa"/>
+            </w:tcMar>
+            <w:vAlign w:val="center"/>
+          </w:tcPr>
+          <w:p>
+            <w:pPr>
+              <w:spacing w:before="100" w:after="100" w:line="240" w:lineRule="auto"/>
+              <w:rPr>
+                <w:rFonts w:ascii="Helvetica" w:hAnsi="Helvetica" w:eastAsia="Times New Roman" w:cs="Times New Roman"/>
+                <w:color w:val="auto"/>
+                <w:sz w:val="16"/>
+                <w:szCs w:val="16"/>
+              </w:rPr>
+            </w:pPr>
+            <w:r>
+              <w:rPr>
+                <w:rFonts w:ascii="Helvetica" w:hAnsi="Helvetica" w:eastAsia="Times New Roman" w:cs="Times New Roman"/>
+                <w:color w:val="auto"/>
+                <w:sz w:val="16"/>
+                <w:szCs w:val="16"/>
+              </w:rPr>
+              <w:t>3</w:t>
+            </w:r>
+          </w:p>
+        </w:tc>
+        <w:tc>
+          <w:tcPr>
+            <w:tcW w:w="0" w:type="auto"/>
+            <w:shd w:val="clear" w:color="auto" w:fill="auto"/>
+            <w:tcMar>
+              <w:top w:w="110" w:type="dxa"/>
+              <w:left w:w="70" w:type="dxa"/>
+              <w:bottom w:w="110" w:type="dxa"/>
+              <w:right w:w="70" w:type="dxa"/>
+            </w:tcMar>
+            <w:vAlign w:val="center"/>
+          </w:tcPr>
+          <w:p>
+            <w:pPr>
+              <w:spacing w:before="100" w:after="100" w:line="240" w:lineRule="auto"/>
+              <w:rPr>
+                <w:rFonts w:ascii="Helvetica" w:hAnsi="Helvetica" w:eastAsia="Times New Roman" w:cs="Times New Roman"/>
+                <w:color w:val="auto"/>
+                <w:sz w:val="16"/>
+                <w:szCs w:val="16"/>
+              </w:rPr>
+            </w:pPr>
+            <w:r>
+              <w:rPr>
+                <w:rFonts w:ascii="Helvetica" w:hAnsi="Helvetica" w:eastAsia="Times New Roman" w:cs="Times New Roman"/>
+                <w:color w:val="auto"/>
+                <w:sz w:val="16"/>
+                <w:szCs w:val="16"/>
+              </w:rPr>
+              <w:t>Naveen</w:t>
+            </w:r>
+          </w:p>
+        </w:tc>
+        <w:tc>
+          <w:tcPr>
+            <w:tcW w:w="0" w:type="auto"/>
+            <w:shd w:val="clear" w:color="auto" w:fill="auto"/>
+            <w:tcMar>
+              <w:top w:w="110" w:type="dxa"/>
+              <w:left w:w="70" w:type="dxa"/>
+              <w:bottom w:w="110" w:type="dxa"/>
+              <w:right w:w="70" w:type="dxa"/>
+            </w:tcMar>
+            <w:vAlign w:val="center"/>
+          </w:tcPr>
+          <w:p>
+            <w:pPr>
+              <w:spacing w:before="100" w:after="100" w:line="240" w:lineRule="auto"/>
+              <w:rPr>
+                <w:rFonts w:ascii="Helvetica" w:hAnsi="Helvetica" w:eastAsia="Times New Roman" w:cs="Times New Roman"/>
+                <w:color w:val="auto"/>
+                <w:sz w:val="16"/>
+                <w:szCs w:val="16"/>
+              </w:rPr>
+            </w:pPr>
+            <w:r>
+              <w:rPr>
+                <w:rFonts w:ascii="Helvetica" w:hAnsi="Helvetica" w:eastAsia="Times New Roman" w:cs="Times New Roman"/>
+                <w:color w:val="auto"/>
+                <w:sz w:val="16"/>
+                <w:szCs w:val="16"/>
+              </w:rPr>
+              <w:t>Kumar</w:t>
+            </w:r>
+          </w:p>
+        </w:tc>
+        <w:tc>
+          <w:tcPr>
+            <w:tcW w:w="0" w:type="auto"/>
+            <w:shd w:val="clear" w:color="auto" w:fill="auto"/>
+            <w:tcMar>
+              <w:top w:w="110" w:type="dxa"/>
+              <w:left w:w="70" w:type="dxa"/>
+              <w:bottom w:w="110" w:type="dxa"/>
+              <w:right w:w="70" w:type="dxa"/>
+            </w:tcMar>
+            <w:vAlign w:val="center"/>
+          </w:tcPr>
+          <w:p>
+            <w:pPr>
+              <w:spacing w:before="100" w:after="100" w:line="240" w:lineRule="auto"/>
+              <w:rPr>
+                <w:rFonts w:ascii="Helvetica" w:hAnsi="Helvetica" w:eastAsia="Times New Roman" w:cs="Times New Roman"/>
+                <w:color w:val="auto"/>
+                <w:sz w:val="16"/>
+                <w:szCs w:val="16"/>
+              </w:rPr>
+            </w:pPr>
+            <w:r>
+              <w:rPr>
+                <w:rFonts w:ascii="Helvetica" w:hAnsi="Helvetica" w:eastAsia="Times New Roman" w:cs="Times New Roman"/>
+                <w:color w:val="auto"/>
+                <w:sz w:val="16"/>
+                <w:szCs w:val="16"/>
+              </w:rPr>
+              <w:t>700000</w:t>
+            </w:r>
+          </w:p>
+        </w:tc>
+        <w:tc>
+          <w:tcPr>
+            <w:tcW w:w="0" w:type="auto"/>
+            <w:shd w:val="clear" w:color="auto" w:fill="auto"/>
+            <w:tcMar>
+              <w:top w:w="110" w:type="dxa"/>
+              <w:left w:w="70" w:type="dxa"/>
+              <w:bottom w:w="110" w:type="dxa"/>
+              <w:right w:w="70" w:type="dxa"/>
+            </w:tcMar>
+            <w:vAlign w:val="center"/>
+          </w:tcPr>
+          <w:p>
+            <w:pPr>
+              <w:spacing w:before="100" w:after="100" w:line="240" w:lineRule="auto"/>
+              <w:rPr>
+                <w:rFonts w:ascii="Helvetica" w:hAnsi="Helvetica" w:eastAsia="Times New Roman" w:cs="Times New Roman"/>
+                <w:color w:val="auto"/>
+                <w:sz w:val="16"/>
+                <w:szCs w:val="16"/>
+              </w:rPr>
+            </w:pPr>
+            <w:r>
+              <w:rPr>
+                <w:rFonts w:ascii="Helvetica" w:hAnsi="Helvetica" w:eastAsia="Times New Roman" w:cs="Times New Roman"/>
+                <w:color w:val="auto"/>
+                <w:sz w:val="16"/>
+                <w:szCs w:val="16"/>
+              </w:rPr>
+              <w:t>01-FEB-16 12.00.00 AM</w:t>
+            </w:r>
+          </w:p>
+        </w:tc>
+        <w:tc>
+          <w:tcPr>
+            <w:tcW w:w="0" w:type="auto"/>
+            <w:shd w:val="clear" w:color="auto" w:fill="auto"/>
+            <w:tcMar>
+              <w:top w:w="110" w:type="dxa"/>
+              <w:left w:w="70" w:type="dxa"/>
+              <w:bottom w:w="110" w:type="dxa"/>
+              <w:right w:w="70" w:type="dxa"/>
+            </w:tcMar>
+            <w:vAlign w:val="center"/>
+          </w:tcPr>
+          <w:p>
+            <w:pPr>
+              <w:spacing w:before="100" w:after="100" w:line="240" w:lineRule="auto"/>
+              <w:rPr>
+                <w:rFonts w:ascii="Helvetica" w:hAnsi="Helvetica" w:eastAsia="Times New Roman" w:cs="Times New Roman"/>
+                <w:color w:val="auto"/>
+                <w:sz w:val="16"/>
+                <w:szCs w:val="16"/>
+              </w:rPr>
+            </w:pPr>
+            <w:r>
+              <w:rPr>
+                <w:rFonts w:ascii="Helvetica" w:hAnsi="Helvetica" w:eastAsia="Times New Roman" w:cs="Times New Roman"/>
+                <w:color w:val="auto"/>
+                <w:sz w:val="16"/>
+                <w:szCs w:val="16"/>
+              </w:rPr>
+              <w:t>Banking</w:t>
+            </w:r>
+          </w:p>
+        </w:tc>
+      </w:tr>
+      <w:tr>
+        <w:tblPrEx>
+          <w:tblBorders>
+            <w:top w:val="single" w:color="AAAAAA" w:sz="8" w:space="0"/>
+            <w:left w:val="single" w:color="AAAAAA" w:sz="4" w:space="0"/>
+            <w:bottom w:val="single" w:color="AAAAAA" w:sz="8" w:space="0"/>
+            <w:right w:val="single" w:color="AAAAAA" w:sz="4" w:space="0"/>
+            <w:insideH w:val="none" w:color="auto" w:sz="0" w:space="0"/>
+            <w:insideV w:val="none" w:color="auto" w:sz="0" w:space="0"/>
+          </w:tblBorders>
           <w:shd w:val="clear" w:color="auto" w:fill="FFFFFF"/>
           <w:tblCellMar>
             <w:top w:w="15" w:type="dxa"/>
@@ -3598,7 +4090,7 @@
                 <w:sz w:val="16"/>
                 <w:szCs w:val="16"/>
               </w:rPr>
-              <w:t>2</w:t>
+              <w:t>4</w:t>
             </w:r>
           </w:p>
         </w:tc>
@@ -3624,6 +4116,54 @@
                 <w:szCs w:val="16"/>
               </w:rPr>
             </w:pPr>
+          </w:p>
+        </w:tc>
+        <w:tc>
+          <w:tcPr>
+            <w:tcW w:w="0" w:type="auto"/>
+            <w:shd w:val="clear" w:color="auto" w:fill="auto"/>
+            <w:tcMar>
+              <w:top w:w="110" w:type="dxa"/>
+              <w:left w:w="70" w:type="dxa"/>
+              <w:bottom w:w="110" w:type="dxa"/>
+              <w:right w:w="70" w:type="dxa"/>
+            </w:tcMar>
+            <w:vAlign w:val="center"/>
+          </w:tcPr>
+          <w:p>
+            <w:pPr>
+              <w:spacing w:before="100" w:after="100" w:line="240" w:lineRule="auto"/>
+              <w:rPr>
+                <w:rFonts w:ascii="Helvetica" w:hAnsi="Helvetica" w:eastAsia="Times New Roman" w:cs="Times New Roman"/>
+                <w:color w:val="auto"/>
+                <w:sz w:val="16"/>
+                <w:szCs w:val="16"/>
+              </w:rPr>
+            </w:pPr>
+          </w:p>
+        </w:tc>
+        <w:tc>
+          <w:tcPr>
+            <w:tcW w:w="0" w:type="auto"/>
+            <w:shd w:val="clear" w:color="auto" w:fill="auto"/>
+            <w:tcMar>
+              <w:top w:w="110" w:type="dxa"/>
+              <w:left w:w="70" w:type="dxa"/>
+              <w:bottom w:w="110" w:type="dxa"/>
+              <w:right w:w="70" w:type="dxa"/>
+            </w:tcMar>
+            <w:vAlign w:val="center"/>
+          </w:tcPr>
+          <w:p>
+            <w:pPr>
+              <w:spacing w:before="100" w:after="100" w:line="240" w:lineRule="auto"/>
+              <w:rPr>
+                <w:rFonts w:ascii="Helvetica" w:hAnsi="Helvetica" w:eastAsia="Times New Roman" w:cs="Times New Roman"/>
+                <w:color w:val="auto"/>
+                <w:sz w:val="16"/>
+                <w:szCs w:val="16"/>
+              </w:rPr>
+            </w:pPr>
             <w:r>
               <w:rPr>
                 <w:rFonts w:ascii="Helvetica" w:hAnsi="Helvetica" w:eastAsia="Times New Roman" w:cs="Times New Roman"/>
@@ -3631,7 +4171,7 @@
                 <w:sz w:val="16"/>
                 <w:szCs w:val="16"/>
               </w:rPr>
-              <w:t xml:space="preserve">Mukundha </w:t>
+              <w:t>600000</w:t>
             </w:r>
           </w:p>
         </w:tc>
@@ -3664,7 +4204,7 @@
                 <w:sz w:val="16"/>
                 <w:szCs w:val="16"/>
               </w:rPr>
-              <w:t>Muraari</w:t>
+              <w:t>01-FEB-16 12.00.00 AM</w:t>
             </w:r>
           </w:p>
         </w:tc>
@@ -3697,7 +4237,58 @@
                 <w:sz w:val="16"/>
                 <w:szCs w:val="16"/>
               </w:rPr>
-              <w:t>800000</w:t>
+              <w:t>Insurance</w:t>
+            </w:r>
+          </w:p>
+        </w:tc>
+      </w:tr>
+      <w:tr>
+        <w:tblPrEx>
+          <w:tblBorders>
+            <w:top w:val="single" w:color="AAAAAA" w:sz="8" w:space="0"/>
+            <w:left w:val="single" w:color="AAAAAA" w:sz="4" w:space="0"/>
+            <w:bottom w:val="single" w:color="AAAAAA" w:sz="8" w:space="0"/>
+            <w:right w:val="single" w:color="AAAAAA" w:sz="4" w:space="0"/>
+            <w:insideH w:val="none" w:color="auto" w:sz="0" w:space="0"/>
+            <w:insideV w:val="none" w:color="auto" w:sz="0" w:space="0"/>
+          </w:tblBorders>
+          <w:tblCellMar>
+            <w:top w:w="15" w:type="dxa"/>
+            <w:left w:w="15" w:type="dxa"/>
+            <w:bottom w:w="15" w:type="dxa"/>
+            <w:right w:w="15" w:type="dxa"/>
+          </w:tblCellMar>
+        </w:tblPrEx>
+        <w:tc>
+          <w:tcPr>
+            <w:tcW w:w="0" w:type="auto"/>
+            <w:shd w:val="clear" w:color="auto" w:fill="auto"/>
+            <w:tcMar>
+              <w:top w:w="110" w:type="dxa"/>
+              <w:left w:w="70" w:type="dxa"/>
+              <w:bottom w:w="110" w:type="dxa"/>
+              <w:right w:w="70" w:type="dxa"/>
+            </w:tcMar>
+            <w:vAlign w:val="center"/>
+          </w:tcPr>
+          <w:p>
+            <w:pPr>
+              <w:spacing w:before="100" w:after="100" w:line="240" w:lineRule="auto"/>
+              <w:rPr>
+                <w:rFonts w:ascii="Helvetica" w:hAnsi="Helvetica" w:eastAsia="Times New Roman" w:cs="Times New Roman"/>
+                <w:color w:val="auto"/>
+                <w:sz w:val="16"/>
+                <w:szCs w:val="16"/>
+              </w:rPr>
+            </w:pPr>
+            <w:r>
+              <w:rPr>
+                <w:rFonts w:ascii="Helvetica" w:hAnsi="Helvetica" w:eastAsia="Times New Roman" w:cs="Times New Roman"/>
+                <w:color w:val="auto"/>
+                <w:sz w:val="16"/>
+                <w:szCs w:val="16"/>
+              </w:rPr>
+              <w:t>5</w:t>
             </w:r>
           </w:p>
         </w:tc>
@@ -3730,7 +4321,106 @@
                 <w:sz w:val="16"/>
                 <w:szCs w:val="16"/>
               </w:rPr>
-              <w:t>01-JAN-16 12.00.00 AM</w:t>
+              <w:t>Jerry</w:t>
+            </w:r>
+          </w:p>
+        </w:tc>
+        <w:tc>
+          <w:tcPr>
+            <w:tcW w:w="0" w:type="auto"/>
+            <w:shd w:val="clear" w:color="auto" w:fill="auto"/>
+            <w:tcMar>
+              <w:top w:w="110" w:type="dxa"/>
+              <w:left w:w="70" w:type="dxa"/>
+              <w:bottom w:w="110" w:type="dxa"/>
+              <w:right w:w="70" w:type="dxa"/>
+            </w:tcMar>
+            <w:vAlign w:val="center"/>
+          </w:tcPr>
+          <w:p>
+            <w:pPr>
+              <w:spacing w:before="100" w:after="100" w:line="240" w:lineRule="auto"/>
+              <w:rPr>
+                <w:rFonts w:ascii="Helvetica" w:hAnsi="Helvetica" w:eastAsia="Times New Roman" w:cs="Times New Roman"/>
+                <w:color w:val="auto"/>
+                <w:sz w:val="16"/>
+                <w:szCs w:val="16"/>
+              </w:rPr>
+            </w:pPr>
+            <w:r>
+              <w:rPr>
+                <w:rFonts w:ascii="Helvetica" w:hAnsi="Helvetica" w:eastAsia="Times New Roman" w:cs="Times New Roman"/>
+                <w:color w:val="auto"/>
+                <w:sz w:val="16"/>
+                <w:szCs w:val="16"/>
+              </w:rPr>
+              <w:t>Pinto</w:t>
+            </w:r>
+          </w:p>
+        </w:tc>
+        <w:tc>
+          <w:tcPr>
+            <w:tcW w:w="0" w:type="auto"/>
+            <w:shd w:val="clear" w:color="auto" w:fill="auto"/>
+            <w:tcMar>
+              <w:top w:w="110" w:type="dxa"/>
+              <w:left w:w="70" w:type="dxa"/>
+              <w:bottom w:w="110" w:type="dxa"/>
+              <w:right w:w="70" w:type="dxa"/>
+            </w:tcMar>
+            <w:vAlign w:val="center"/>
+          </w:tcPr>
+          <w:p>
+            <w:pPr>
+              <w:spacing w:before="100" w:after="100" w:line="240" w:lineRule="auto"/>
+              <w:rPr>
+                <w:rFonts w:ascii="Helvetica" w:hAnsi="Helvetica" w:eastAsia="Times New Roman" w:cs="Times New Roman"/>
+                <w:color w:val="auto"/>
+                <w:sz w:val="16"/>
+                <w:szCs w:val="16"/>
+              </w:rPr>
+            </w:pPr>
+            <w:r>
+              <w:rPr>
+                <w:rFonts w:ascii="Helvetica" w:hAnsi="Helvetica" w:eastAsia="Times New Roman" w:cs="Times New Roman"/>
+                <w:color w:val="auto"/>
+                <w:sz w:val="16"/>
+                <w:szCs w:val="16"/>
+              </w:rPr>
+              <w:t>650000</w:t>
+            </w:r>
+          </w:p>
+        </w:tc>
+        <w:tc>
+          <w:tcPr>
+            <w:tcW w:w="0" w:type="auto"/>
+            <w:shd w:val="clear" w:color="auto" w:fill="auto"/>
+            <w:tcMar>
+              <w:top w:w="110" w:type="dxa"/>
+              <w:left w:w="70" w:type="dxa"/>
+              <w:bottom w:w="110" w:type="dxa"/>
+              <w:right w:w="70" w:type="dxa"/>
+            </w:tcMar>
+            <w:vAlign w:val="center"/>
+          </w:tcPr>
+          <w:p>
+            <w:pPr>
+              <w:spacing w:before="100" w:after="100" w:line="240" w:lineRule="auto"/>
+              <w:rPr>
+                <w:rFonts w:ascii="Helvetica" w:hAnsi="Helvetica" w:eastAsia="Times New Roman" w:cs="Times New Roman"/>
+                <w:color w:val="auto"/>
+                <w:sz w:val="16"/>
+                <w:szCs w:val="16"/>
+              </w:rPr>
+            </w:pPr>
+            <w:r>
+              <w:rPr>
+                <w:rFonts w:ascii="Helvetica" w:hAnsi="Helvetica" w:eastAsia="Times New Roman" w:cs="Times New Roman"/>
+                <w:color w:val="auto"/>
+                <w:sz w:val="16"/>
+                <w:szCs w:val="16"/>
+              </w:rPr>
+              <w:t>01-FEB-16 12.00.00 AM</w:t>
             </w:r>
           </w:p>
         </w:tc>
@@ -3815,7 +4505,7 @@
                 <w:sz w:val="16"/>
                 <w:szCs w:val="16"/>
               </w:rPr>
-              <w:t>3</w:t>
+              <w:t>6</w:t>
             </w:r>
           </w:p>
         </w:tc>
@@ -3848,7 +4538,7 @@
                 <w:sz w:val="16"/>
                 <w:szCs w:val="16"/>
               </w:rPr>
-              <w:t>Naveen</w:t>
+              <w:t>Philip</w:t>
             </w:r>
           </w:p>
         </w:tc>
@@ -3881,7 +4571,7 @@
                 <w:sz w:val="16"/>
                 <w:szCs w:val="16"/>
               </w:rPr>
-              <w:t>Kumar</w:t>
+              <w:t>Mathew</w:t>
             </w:r>
           </w:p>
         </w:tc>
@@ -3914,7 +4604,7 @@
                 <w:sz w:val="16"/>
                 <w:szCs w:val="16"/>
               </w:rPr>
-              <w:t>700000</w:t>
+              <w:t>750000</w:t>
             </w:r>
           </w:p>
         </w:tc>
@@ -3947,7 +4637,7 @@
                 <w:sz w:val="16"/>
                 <w:szCs w:val="16"/>
               </w:rPr>
-              <w:t>01-FEB-16 12.00.00 AM</w:t>
+              <w:t>01-JAN-16 12.00.00 AM</w:t>
             </w:r>
           </w:p>
         </w:tc>
@@ -3980,7 +4670,7 @@
                 <w:sz w:val="16"/>
                 <w:szCs w:val="16"/>
               </w:rPr>
-              <w:t>Banking</w:t>
+              <w:t>Services</w:t>
             </w:r>
           </w:p>
         </w:tc>
@@ -3995,7 +4685,6 @@
             <w:insideH w:val="none" w:color="auto" w:sz="0" w:space="0"/>
             <w:insideV w:val="none" w:color="auto" w:sz="0" w:space="0"/>
           </w:tblBorders>
-          <w:shd w:val="clear" w:color="auto" w:fill="FFFFFF"/>
           <w:tblCellMar>
             <w:top w:w="15" w:type="dxa"/>
             <w:left w:w="15" w:type="dxa"/>
@@ -4032,7 +4721,7 @@
                 <w:sz w:val="16"/>
                 <w:szCs w:val="16"/>
               </w:rPr>
-              <w:t>4</w:t>
+              <w:t>7</w:t>
             </w:r>
           </w:p>
         </w:tc>
@@ -4058,54 +4747,6 @@
                 <w:szCs w:val="16"/>
               </w:rPr>
             </w:pPr>
-          </w:p>
-        </w:tc>
-        <w:tc>
-          <w:tcPr>
-            <w:tcW w:w="0" w:type="auto"/>
-            <w:shd w:val="clear" w:color="auto" w:fill="auto"/>
-            <w:tcMar>
-              <w:top w:w="110" w:type="dxa"/>
-              <w:left w:w="70" w:type="dxa"/>
-              <w:bottom w:w="110" w:type="dxa"/>
-              <w:right w:w="70" w:type="dxa"/>
-            </w:tcMar>
-            <w:vAlign w:val="center"/>
-          </w:tcPr>
-          <w:p>
-            <w:pPr>
-              <w:spacing w:before="100" w:after="100" w:line="240" w:lineRule="auto"/>
-              <w:rPr>
-                <w:rFonts w:ascii="Helvetica" w:hAnsi="Helvetica" w:eastAsia="Times New Roman" w:cs="Times New Roman"/>
-                <w:color w:val="auto"/>
-                <w:sz w:val="16"/>
-                <w:szCs w:val="16"/>
-              </w:rPr>
-            </w:pPr>
-          </w:p>
-        </w:tc>
-        <w:tc>
-          <w:tcPr>
-            <w:tcW w:w="0" w:type="auto"/>
-            <w:shd w:val="clear" w:color="auto" w:fill="auto"/>
-            <w:tcMar>
-              <w:top w:w="110" w:type="dxa"/>
-              <w:left w:w="70" w:type="dxa"/>
-              <w:bottom w:w="110" w:type="dxa"/>
-              <w:right w:w="70" w:type="dxa"/>
-            </w:tcMar>
-            <w:vAlign w:val="center"/>
-          </w:tcPr>
-          <w:p>
-            <w:pPr>
-              <w:spacing w:before="100" w:after="100" w:line="240" w:lineRule="auto"/>
-              <w:rPr>
-                <w:rFonts w:ascii="Helvetica" w:hAnsi="Helvetica" w:eastAsia="Times New Roman" w:cs="Times New Roman"/>
-                <w:color w:val="auto"/>
-                <w:sz w:val="16"/>
-                <w:szCs w:val="16"/>
-              </w:rPr>
-            </w:pPr>
             <w:r>
               <w:rPr>
                 <w:rFonts w:ascii="Helvetica" w:hAnsi="Helvetica" w:eastAsia="Times New Roman" w:cs="Times New Roman"/>
@@ -4113,7 +4754,7 @@
                 <w:sz w:val="16"/>
                 <w:szCs w:val="16"/>
               </w:rPr>
-              <w:t>600000</w:t>
+              <w:t>TestName1</w:t>
             </w:r>
           </w:p>
         </w:tc>
@@ -4146,158 +4787,7 @@
                 <w:sz w:val="16"/>
                 <w:szCs w:val="16"/>
               </w:rPr>
-              <w:t>01-FEB-16 12.00.00 AM</w:t>
-            </w:r>
-          </w:p>
-        </w:tc>
-        <w:tc>
-          <w:tcPr>
-            <w:tcW w:w="0" w:type="auto"/>
-            <w:shd w:val="clear" w:color="auto" w:fill="auto"/>
-            <w:tcMar>
-              <w:top w:w="110" w:type="dxa"/>
-              <w:left w:w="70" w:type="dxa"/>
-              <w:bottom w:w="110" w:type="dxa"/>
-              <w:right w:w="70" w:type="dxa"/>
-            </w:tcMar>
-            <w:vAlign w:val="center"/>
-          </w:tcPr>
-          <w:p>
-            <w:pPr>
-              <w:spacing w:before="100" w:after="100" w:line="240" w:lineRule="auto"/>
-              <w:rPr>
-                <w:rFonts w:ascii="Helvetica" w:hAnsi="Helvetica" w:eastAsia="Times New Roman" w:cs="Times New Roman"/>
-                <w:color w:val="auto"/>
-                <w:sz w:val="16"/>
-                <w:szCs w:val="16"/>
-              </w:rPr>
-            </w:pPr>
-            <w:r>
-              <w:rPr>
-                <w:rFonts w:ascii="Helvetica" w:hAnsi="Helvetica" w:eastAsia="Times New Roman" w:cs="Times New Roman"/>
-                <w:color w:val="auto"/>
-                <w:sz w:val="16"/>
-                <w:szCs w:val="16"/>
-              </w:rPr>
-              <w:t>Insurance</w:t>
-            </w:r>
-          </w:p>
-        </w:tc>
-      </w:tr>
-      <w:tr>
-        <w:tblPrEx>
-          <w:tblBorders>
-            <w:top w:val="single" w:color="AAAAAA" w:sz="8" w:space="0"/>
-            <w:left w:val="single" w:color="AAAAAA" w:sz="4" w:space="0"/>
-            <w:bottom w:val="single" w:color="AAAAAA" w:sz="8" w:space="0"/>
-            <w:right w:val="single" w:color="AAAAAA" w:sz="4" w:space="0"/>
-            <w:insideH w:val="none" w:color="auto" w:sz="0" w:space="0"/>
-            <w:insideV w:val="none" w:color="auto" w:sz="0" w:space="0"/>
-          </w:tblBorders>
-          <w:shd w:val="clear" w:color="auto" w:fill="FFFFFF"/>
-          <w:tblCellMar>
-            <w:top w:w="15" w:type="dxa"/>
-            <w:left w:w="15" w:type="dxa"/>
-            <w:bottom w:w="15" w:type="dxa"/>
-            <w:right w:w="15" w:type="dxa"/>
-          </w:tblCellMar>
-        </w:tblPrEx>
-        <w:tc>
-          <w:tcPr>
-            <w:tcW w:w="0" w:type="auto"/>
-            <w:shd w:val="clear" w:color="auto" w:fill="auto"/>
-            <w:tcMar>
-              <w:top w:w="110" w:type="dxa"/>
-              <w:left w:w="70" w:type="dxa"/>
-              <w:bottom w:w="110" w:type="dxa"/>
-              <w:right w:w="70" w:type="dxa"/>
-            </w:tcMar>
-            <w:vAlign w:val="center"/>
-          </w:tcPr>
-          <w:p>
-            <w:pPr>
-              <w:spacing w:before="100" w:after="100" w:line="240" w:lineRule="auto"/>
-              <w:rPr>
-                <w:rFonts w:ascii="Helvetica" w:hAnsi="Helvetica" w:eastAsia="Times New Roman" w:cs="Times New Roman"/>
-                <w:color w:val="auto"/>
-                <w:sz w:val="16"/>
-                <w:szCs w:val="16"/>
-              </w:rPr>
-            </w:pPr>
-            <w:r>
-              <w:rPr>
-                <w:rFonts w:ascii="Helvetica" w:hAnsi="Helvetica" w:eastAsia="Times New Roman" w:cs="Times New Roman"/>
-                <w:color w:val="auto"/>
-                <w:sz w:val="16"/>
-                <w:szCs w:val="16"/>
-              </w:rPr>
-              <w:t>5</w:t>
-            </w:r>
-          </w:p>
-        </w:tc>
-        <w:tc>
-          <w:tcPr>
-            <w:tcW w:w="0" w:type="auto"/>
-            <w:shd w:val="clear" w:color="auto" w:fill="auto"/>
-            <w:tcMar>
-              <w:top w:w="110" w:type="dxa"/>
-              <w:left w:w="70" w:type="dxa"/>
-              <w:bottom w:w="110" w:type="dxa"/>
-              <w:right w:w="70" w:type="dxa"/>
-            </w:tcMar>
-            <w:vAlign w:val="center"/>
-          </w:tcPr>
-          <w:p>
-            <w:pPr>
-              <w:spacing w:before="100" w:after="100" w:line="240" w:lineRule="auto"/>
-              <w:rPr>
-                <w:rFonts w:ascii="Helvetica" w:hAnsi="Helvetica" w:eastAsia="Times New Roman" w:cs="Times New Roman"/>
-                <w:color w:val="auto"/>
-                <w:sz w:val="16"/>
-                <w:szCs w:val="16"/>
-              </w:rPr>
-            </w:pPr>
-            <w:r>
-              <w:rPr>
-                <w:rFonts w:ascii="Helvetica" w:hAnsi="Helvetica" w:eastAsia="Times New Roman" w:cs="Times New Roman"/>
-                <w:color w:val="auto"/>
-                <w:sz w:val="16"/>
-                <w:szCs w:val="16"/>
-              </w:rPr>
-              <w:t>Jerry</w:t>
-            </w:r>
-          </w:p>
-        </w:tc>
-        <w:tc>
-          <w:tcPr>
-            <w:tcW w:w="0" w:type="auto"/>
-            <w:shd w:val="clear" w:color="auto" w:fill="auto"/>
-            <w:tcMar>
-              <w:top w:w="110" w:type="dxa"/>
-              <w:left w:w="70" w:type="dxa"/>
-              <w:bottom w:w="110" w:type="dxa"/>
-              <w:right w:w="70" w:type="dxa"/>
-            </w:tcMar>
-            <w:vAlign w:val="center"/>
-          </w:tcPr>
-          <w:p>
-            <w:pPr>
-              <w:spacing w:before="100" w:after="100" w:line="240" w:lineRule="auto"/>
-              <w:rPr>
-                <w:rFonts w:ascii="Helvetica" w:hAnsi="Helvetica" w:eastAsia="Times New Roman" w:cs="Times New Roman"/>
-                <w:color w:val="auto"/>
-                <w:sz w:val="16"/>
-                <w:szCs w:val="16"/>
-              </w:rPr>
-            </w:pPr>
-            <w:r>
-              <w:rPr>
-                <w:rFonts w:ascii="Helvetica" w:hAnsi="Helvetica" w:eastAsia="Times New Roman" w:cs="Times New Roman"/>
-                <w:color w:val="auto"/>
-                <w:sz w:val="16"/>
-                <w:szCs w:val="16"/>
-              </w:rPr>
-              <w:t>Pinto</w:t>
+              <w:t>123</w:t>
             </w:r>
           </w:p>
         </w:tc>
@@ -4363,223 +4853,6 @@
                 <w:sz w:val="16"/>
                 <w:szCs w:val="16"/>
               </w:rPr>
-              <w:t>01-FEB-16 12.00.00 AM</w:t>
-            </w:r>
-          </w:p>
-        </w:tc>
-        <w:tc>
-          <w:tcPr>
-            <w:tcW w:w="0" w:type="auto"/>
-            <w:shd w:val="clear" w:color="auto" w:fill="auto"/>
-            <w:tcMar>
-              <w:top w:w="110" w:type="dxa"/>
-              <w:left w:w="70" w:type="dxa"/>
-              <w:bottom w:w="110" w:type="dxa"/>
-              <w:right w:w="70" w:type="dxa"/>
-            </w:tcMar>
-            <w:vAlign w:val="center"/>
-          </w:tcPr>
-          <w:p>
-            <w:pPr>
-              <w:spacing w:before="100" w:after="100" w:line="240" w:lineRule="auto"/>
-              <w:rPr>
-                <w:rFonts w:ascii="Helvetica" w:hAnsi="Helvetica" w:eastAsia="Times New Roman" w:cs="Times New Roman"/>
-                <w:color w:val="auto"/>
-                <w:sz w:val="16"/>
-                <w:szCs w:val="16"/>
-              </w:rPr>
-            </w:pPr>
-            <w:r>
-              <w:rPr>
-                <w:rFonts w:ascii="Helvetica" w:hAnsi="Helvetica" w:eastAsia="Times New Roman" w:cs="Times New Roman"/>
-                <w:color w:val="auto"/>
-                <w:sz w:val="16"/>
-                <w:szCs w:val="16"/>
-              </w:rPr>
-              <w:t>Insurance</w:t>
-            </w:r>
-          </w:p>
-        </w:tc>
-      </w:tr>
-      <w:tr>
-        <w:tblPrEx>
-          <w:tblBorders>
-            <w:top w:val="single" w:color="AAAAAA" w:sz="8" w:space="0"/>
-            <w:left w:val="single" w:color="AAAAAA" w:sz="4" w:space="0"/>
-            <w:bottom w:val="single" w:color="AAAAAA" w:sz="8" w:space="0"/>
-            <w:right w:val="single" w:color="AAAAAA" w:sz="4" w:space="0"/>
-            <w:insideH w:val="none" w:color="auto" w:sz="0" w:space="0"/>
-            <w:insideV w:val="none" w:color="auto" w:sz="0" w:space="0"/>
-          </w:tblBorders>
-          <w:shd w:val="clear" w:color="auto" w:fill="FFFFFF"/>
-          <w:tblCellMar>
-            <w:top w:w="15" w:type="dxa"/>
-            <w:left w:w="15" w:type="dxa"/>
-            <w:bottom w:w="15" w:type="dxa"/>
-            <w:right w:w="15" w:type="dxa"/>
-          </w:tblCellMar>
-        </w:tblPrEx>
-        <w:tc>
-          <w:tcPr>
-            <w:tcW w:w="0" w:type="auto"/>
-            <w:shd w:val="clear" w:color="auto" w:fill="auto"/>
-            <w:tcMar>
-              <w:top w:w="110" w:type="dxa"/>
-              <w:left w:w="70" w:type="dxa"/>
-              <w:bottom w:w="110" w:type="dxa"/>
-              <w:right w:w="70" w:type="dxa"/>
-            </w:tcMar>
-            <w:vAlign w:val="center"/>
-          </w:tcPr>
-          <w:p>
-            <w:pPr>
-              <w:spacing w:before="100" w:after="100" w:line="240" w:lineRule="auto"/>
-              <w:rPr>
-                <w:rFonts w:ascii="Helvetica" w:hAnsi="Helvetica" w:eastAsia="Times New Roman" w:cs="Times New Roman"/>
-                <w:color w:val="auto"/>
-                <w:sz w:val="16"/>
-                <w:szCs w:val="16"/>
-              </w:rPr>
-            </w:pPr>
-            <w:r>
-              <w:rPr>
-                <w:rFonts w:ascii="Helvetica" w:hAnsi="Helvetica" w:eastAsia="Times New Roman" w:cs="Times New Roman"/>
-                <w:color w:val="auto"/>
-                <w:sz w:val="16"/>
-                <w:szCs w:val="16"/>
-              </w:rPr>
-              <w:t>6</w:t>
-            </w:r>
-          </w:p>
-        </w:tc>
-        <w:tc>
-          <w:tcPr>
-            <w:tcW w:w="0" w:type="auto"/>
-            <w:shd w:val="clear" w:color="auto" w:fill="auto"/>
-            <w:tcMar>
-              <w:top w:w="110" w:type="dxa"/>
-              <w:left w:w="70" w:type="dxa"/>
-              <w:bottom w:w="110" w:type="dxa"/>
-              <w:right w:w="70" w:type="dxa"/>
-            </w:tcMar>
-            <w:vAlign w:val="center"/>
-          </w:tcPr>
-          <w:p>
-            <w:pPr>
-              <w:spacing w:before="100" w:after="100" w:line="240" w:lineRule="auto"/>
-              <w:rPr>
-                <w:rFonts w:ascii="Helvetica" w:hAnsi="Helvetica" w:eastAsia="Times New Roman" w:cs="Times New Roman"/>
-                <w:color w:val="auto"/>
-                <w:sz w:val="16"/>
-                <w:szCs w:val="16"/>
-              </w:rPr>
-            </w:pPr>
-            <w:r>
-              <w:rPr>
-                <w:rFonts w:ascii="Helvetica" w:hAnsi="Helvetica" w:eastAsia="Times New Roman" w:cs="Times New Roman"/>
-                <w:color w:val="auto"/>
-                <w:sz w:val="16"/>
-                <w:szCs w:val="16"/>
-              </w:rPr>
-              <w:t>Philip</w:t>
-            </w:r>
-          </w:p>
-        </w:tc>
-        <w:tc>
-          <w:tcPr>
-            <w:tcW w:w="0" w:type="auto"/>
-            <w:shd w:val="clear" w:color="auto" w:fill="auto"/>
-            <w:tcMar>
-              <w:top w:w="110" w:type="dxa"/>
-              <w:left w:w="70" w:type="dxa"/>
-              <w:bottom w:w="110" w:type="dxa"/>
-              <w:right w:w="70" w:type="dxa"/>
-            </w:tcMar>
-            <w:vAlign w:val="center"/>
-          </w:tcPr>
-          <w:p>
-            <w:pPr>
-              <w:spacing w:before="100" w:after="100" w:line="240" w:lineRule="auto"/>
-              <w:rPr>
-                <w:rFonts w:ascii="Helvetica" w:hAnsi="Helvetica" w:eastAsia="Times New Roman" w:cs="Times New Roman"/>
-                <w:color w:val="auto"/>
-                <w:sz w:val="16"/>
-                <w:szCs w:val="16"/>
-              </w:rPr>
-            </w:pPr>
-            <w:r>
-              <w:rPr>
-                <w:rFonts w:ascii="Helvetica" w:hAnsi="Helvetica" w:eastAsia="Times New Roman" w:cs="Times New Roman"/>
-                <w:color w:val="auto"/>
-                <w:sz w:val="16"/>
-                <w:szCs w:val="16"/>
-              </w:rPr>
-              <w:t>Mathew</w:t>
-            </w:r>
-          </w:p>
-        </w:tc>
-        <w:tc>
-          <w:tcPr>
-            <w:tcW w:w="0" w:type="auto"/>
-            <w:shd w:val="clear" w:color="auto" w:fill="auto"/>
-            <w:tcMar>
-              <w:top w:w="110" w:type="dxa"/>
-              <w:left w:w="70" w:type="dxa"/>
-              <w:bottom w:w="110" w:type="dxa"/>
-              <w:right w:w="70" w:type="dxa"/>
-            </w:tcMar>
-            <w:vAlign w:val="center"/>
-          </w:tcPr>
-          <w:p>
-            <w:pPr>
-              <w:spacing w:before="100" w:after="100" w:line="240" w:lineRule="auto"/>
-              <w:rPr>
-                <w:rFonts w:ascii="Helvetica" w:hAnsi="Helvetica" w:eastAsia="Times New Roman" w:cs="Times New Roman"/>
-                <w:color w:val="auto"/>
-                <w:sz w:val="16"/>
-                <w:szCs w:val="16"/>
-              </w:rPr>
-            </w:pPr>
-            <w:r>
-              <w:rPr>
-                <w:rFonts w:ascii="Helvetica" w:hAnsi="Helvetica" w:eastAsia="Times New Roman" w:cs="Times New Roman"/>
-                <w:color w:val="auto"/>
-                <w:sz w:val="16"/>
-                <w:szCs w:val="16"/>
-              </w:rPr>
-              <w:t>750000</w:t>
-            </w:r>
-          </w:p>
-        </w:tc>
-        <w:tc>
-          <w:tcPr>
-            <w:tcW w:w="0" w:type="auto"/>
-            <w:shd w:val="clear" w:color="auto" w:fill="auto"/>
-            <w:tcMar>
-              <w:top w:w="110" w:type="dxa"/>
-              <w:left w:w="70" w:type="dxa"/>
-              <w:bottom w:w="110" w:type="dxa"/>
-              <w:right w:w="70" w:type="dxa"/>
-            </w:tcMar>
-            <w:vAlign w:val="center"/>
-          </w:tcPr>
-          <w:p>
-            <w:pPr>
-              <w:spacing w:before="100" w:after="100" w:line="240" w:lineRule="auto"/>
-              <w:rPr>
-                <w:rFonts w:ascii="Helvetica" w:hAnsi="Helvetica" w:eastAsia="Times New Roman" w:cs="Times New Roman"/>
-                <w:color w:val="auto"/>
-                <w:sz w:val="16"/>
-                <w:szCs w:val="16"/>
-              </w:rPr>
-            </w:pPr>
-            <w:r>
-              <w:rPr>
-                <w:rFonts w:ascii="Helvetica" w:hAnsi="Helvetica" w:eastAsia="Times New Roman" w:cs="Times New Roman"/>
-                <w:color w:val="auto"/>
-                <w:sz w:val="16"/>
-                <w:szCs w:val="16"/>
-              </w:rPr>
               <w:t>01-JAN-16 12.00.00 AM</w:t>
             </w:r>
           </w:p>
@@ -4628,224 +4901,6 @@
             <w:insideH w:val="none" w:color="auto" w:sz="0" w:space="0"/>
             <w:insideV w:val="none" w:color="auto" w:sz="0" w:space="0"/>
           </w:tblBorders>
-          <w:shd w:val="clear" w:color="auto" w:fill="FFFFFF"/>
-          <w:tblCellMar>
-            <w:top w:w="15" w:type="dxa"/>
-            <w:left w:w="15" w:type="dxa"/>
-            <w:bottom w:w="15" w:type="dxa"/>
-            <w:right w:w="15" w:type="dxa"/>
-          </w:tblCellMar>
-        </w:tblPrEx>
-        <w:tc>
-          <w:tcPr>
-            <w:tcW w:w="0" w:type="auto"/>
-            <w:shd w:val="clear" w:color="auto" w:fill="auto"/>
-            <w:tcMar>
-              <w:top w:w="110" w:type="dxa"/>
-              <w:left w:w="70" w:type="dxa"/>
-              <w:bottom w:w="110" w:type="dxa"/>
-              <w:right w:w="70" w:type="dxa"/>
-            </w:tcMar>
-            <w:vAlign w:val="center"/>
-          </w:tcPr>
-          <w:p>
-            <w:pPr>
-              <w:spacing w:before="100" w:after="100" w:line="240" w:lineRule="auto"/>
-              <w:rPr>
-                <w:rFonts w:ascii="Helvetica" w:hAnsi="Helvetica" w:eastAsia="Times New Roman" w:cs="Times New Roman"/>
-                <w:color w:val="auto"/>
-                <w:sz w:val="16"/>
-                <w:szCs w:val="16"/>
-              </w:rPr>
-            </w:pPr>
-            <w:r>
-              <w:rPr>
-                <w:rFonts w:ascii="Helvetica" w:hAnsi="Helvetica" w:eastAsia="Times New Roman" w:cs="Times New Roman"/>
-                <w:color w:val="auto"/>
-                <w:sz w:val="16"/>
-                <w:szCs w:val="16"/>
-              </w:rPr>
-              <w:t>7</w:t>
-            </w:r>
-          </w:p>
-        </w:tc>
-        <w:tc>
-          <w:tcPr>
-            <w:tcW w:w="0" w:type="auto"/>
-            <w:shd w:val="clear" w:color="auto" w:fill="auto"/>
-            <w:tcMar>
-              <w:top w:w="110" w:type="dxa"/>
-              <w:left w:w="70" w:type="dxa"/>
-              <w:bottom w:w="110" w:type="dxa"/>
-              <w:right w:w="70" w:type="dxa"/>
-            </w:tcMar>
-            <w:vAlign w:val="center"/>
-          </w:tcPr>
-          <w:p>
-            <w:pPr>
-              <w:spacing w:before="100" w:after="100" w:line="240" w:lineRule="auto"/>
-              <w:rPr>
-                <w:rFonts w:ascii="Helvetica" w:hAnsi="Helvetica" w:eastAsia="Times New Roman" w:cs="Times New Roman"/>
-                <w:color w:val="auto"/>
-                <w:sz w:val="16"/>
-                <w:szCs w:val="16"/>
-              </w:rPr>
-            </w:pPr>
-            <w:r>
-              <w:rPr>
-                <w:rFonts w:ascii="Helvetica" w:hAnsi="Helvetica" w:eastAsia="Times New Roman" w:cs="Times New Roman"/>
-                <w:color w:val="auto"/>
-                <w:sz w:val="16"/>
-                <w:szCs w:val="16"/>
-              </w:rPr>
-              <w:t>TestName1</w:t>
-            </w:r>
-          </w:p>
-        </w:tc>
-        <w:tc>
-          <w:tcPr>
-            <w:tcW w:w="0" w:type="auto"/>
-            <w:shd w:val="clear" w:color="auto" w:fill="auto"/>
-            <w:tcMar>
-              <w:top w:w="110" w:type="dxa"/>
-              <w:left w:w="70" w:type="dxa"/>
-              <w:bottom w:w="110" w:type="dxa"/>
-              <w:right w:w="70" w:type="dxa"/>
-            </w:tcMar>
-            <w:vAlign w:val="center"/>
-          </w:tcPr>
-          <w:p>
-            <w:pPr>
-              <w:spacing w:before="100" w:after="100" w:line="240" w:lineRule="auto"/>
-              <w:rPr>
-                <w:rFonts w:ascii="Helvetica" w:hAnsi="Helvetica" w:eastAsia="Times New Roman" w:cs="Times New Roman"/>
-                <w:color w:val="auto"/>
-                <w:sz w:val="16"/>
-                <w:szCs w:val="16"/>
-              </w:rPr>
-            </w:pPr>
-            <w:r>
-              <w:rPr>
-                <w:rFonts w:ascii="Helvetica" w:hAnsi="Helvetica" w:eastAsia="Times New Roman" w:cs="Times New Roman"/>
-                <w:color w:val="auto"/>
-                <w:sz w:val="16"/>
-                <w:szCs w:val="16"/>
-              </w:rPr>
-              <w:t>123</w:t>
-            </w:r>
-          </w:p>
-        </w:tc>
-        <w:tc>
-          <w:tcPr>
-            <w:tcW w:w="0" w:type="auto"/>
-            <w:shd w:val="clear" w:color="auto" w:fill="auto"/>
-            <w:tcMar>
-              <w:top w:w="110" w:type="dxa"/>
-              <w:left w:w="70" w:type="dxa"/>
-              <w:bottom w:w="110" w:type="dxa"/>
-              <w:right w:w="70" w:type="dxa"/>
-            </w:tcMar>
-            <w:vAlign w:val="center"/>
-          </w:tcPr>
-          <w:p>
-            <w:pPr>
-              <w:spacing w:before="100" w:after="100" w:line="240" w:lineRule="auto"/>
-              <w:rPr>
-                <w:rFonts w:ascii="Helvetica" w:hAnsi="Helvetica" w:eastAsia="Times New Roman" w:cs="Times New Roman"/>
-                <w:color w:val="auto"/>
-                <w:sz w:val="16"/>
-                <w:szCs w:val="16"/>
-              </w:rPr>
-            </w:pPr>
-            <w:r>
-              <w:rPr>
-                <w:rFonts w:ascii="Helvetica" w:hAnsi="Helvetica" w:eastAsia="Times New Roman" w:cs="Times New Roman"/>
-                <w:color w:val="auto"/>
-                <w:sz w:val="16"/>
-                <w:szCs w:val="16"/>
-              </w:rPr>
-              <w:t>650000</w:t>
-            </w:r>
-          </w:p>
-        </w:tc>
-        <w:tc>
-          <w:tcPr>
-            <w:tcW w:w="0" w:type="auto"/>
-            <w:shd w:val="clear" w:color="auto" w:fill="auto"/>
-            <w:tcMar>
-              <w:top w:w="110" w:type="dxa"/>
-              <w:left w:w="70" w:type="dxa"/>
-              <w:bottom w:w="110" w:type="dxa"/>
-              <w:right w:w="70" w:type="dxa"/>
-            </w:tcMar>
-            <w:vAlign w:val="center"/>
-          </w:tcPr>
-          <w:p>
-            <w:pPr>
-              <w:spacing w:before="100" w:after="100" w:line="240" w:lineRule="auto"/>
-              <w:rPr>
-                <w:rFonts w:ascii="Helvetica" w:hAnsi="Helvetica" w:eastAsia="Times New Roman" w:cs="Times New Roman"/>
-                <w:color w:val="auto"/>
-                <w:sz w:val="16"/>
-                <w:szCs w:val="16"/>
-              </w:rPr>
-            </w:pPr>
-            <w:r>
-              <w:rPr>
-                <w:rFonts w:ascii="Helvetica" w:hAnsi="Helvetica" w:eastAsia="Times New Roman" w:cs="Times New Roman"/>
-                <w:color w:val="auto"/>
-                <w:sz w:val="16"/>
-                <w:szCs w:val="16"/>
-              </w:rPr>
-              <w:t>01-JAN-16 12.00.00 AM</w:t>
-            </w:r>
-          </w:p>
-        </w:tc>
-        <w:tc>
-          <w:tcPr>
-            <w:tcW w:w="0" w:type="auto"/>
-            <w:shd w:val="clear" w:color="auto" w:fill="auto"/>
-            <w:tcMar>
-              <w:top w:w="110" w:type="dxa"/>
-              <w:left w:w="70" w:type="dxa"/>
-              <w:bottom w:w="110" w:type="dxa"/>
-              <w:right w:w="70" w:type="dxa"/>
-            </w:tcMar>
-            <w:vAlign w:val="center"/>
-          </w:tcPr>
-          <w:p>
-            <w:pPr>
-              <w:spacing w:before="100" w:after="100" w:line="240" w:lineRule="auto"/>
-              <w:rPr>
-                <w:rFonts w:ascii="Helvetica" w:hAnsi="Helvetica" w:eastAsia="Times New Roman" w:cs="Times New Roman"/>
-                <w:color w:val="auto"/>
-                <w:sz w:val="16"/>
-                <w:szCs w:val="16"/>
-              </w:rPr>
-            </w:pPr>
-            <w:r>
-              <w:rPr>
-                <w:rFonts w:ascii="Helvetica" w:hAnsi="Helvetica" w:eastAsia="Times New Roman" w:cs="Times New Roman"/>
-                <w:color w:val="auto"/>
-                <w:sz w:val="16"/>
-                <w:szCs w:val="16"/>
-              </w:rPr>
-              <w:t>Services</w:t>
-            </w:r>
-          </w:p>
-        </w:tc>
-      </w:tr>
-      <w:tr>
-        <w:tblPrEx>
-          <w:tblBorders>
-            <w:top w:val="single" w:color="AAAAAA" w:sz="8" w:space="0"/>
-            <w:left w:val="single" w:color="AAAAAA" w:sz="4" w:space="0"/>
-            <w:bottom w:val="single" w:color="AAAAAA" w:sz="8" w:space="0"/>
-            <w:right w:val="single" w:color="AAAAAA" w:sz="4" w:space="0"/>
-            <w:insideH w:val="none" w:color="auto" w:sz="0" w:space="0"/>
-            <w:insideV w:val="none" w:color="auto" w:sz="0" w:space="0"/>
-          </w:tblBorders>
-          <w:shd w:val="clear" w:color="auto" w:fill="FFFFFF"/>
           <w:tblCellMar>
             <w:top w:w="15" w:type="dxa"/>
             <w:left w:w="15" w:type="dxa"/>
@@ -5618,6 +5673,7 @@
             <w:insideH w:val="none" w:color="auto" w:sz="0" w:space="0"/>
             <w:insideV w:val="none" w:color="auto" w:sz="0" w:space="0"/>
           </w:tblBorders>
+          <w:shd w:val="clear" w:color="auto" w:fill="FFFFFF"/>
           <w:tblCellMar>
             <w:top w:w="15" w:type="dxa"/>
             <w:left w:w="15" w:type="dxa"/>

</xml_diff>

<commit_message>
Made changes in creating table
</commit_message>
<xml_diff>
--- a/SQL_Query_Questions.docx
+++ b/SQL_Query_Questions.docx
@@ -1534,21 +1534,7 @@
           <w:szCs w:val="36"/>
           <w:lang w:val="en-US"/>
         </w:rPr>
-        <w:t>=&gt; FULL (OUTER) JOIN: Retrieves all the records where there is a match in both the tables, plus additional rows on both left hand side table and right hand side table</w:t>
-      </w:r>
-      <w:bookmarkStart w:id="0" w:name="_GoBack"/>
-      <w:bookmarkEnd w:id="0"/>
-      <w:r>
-        <w:rPr>
-          <w:rFonts w:hint="default" w:ascii="Times New Roman" w:hAnsi="Times New Roman"/>
-          <w:b w:val="0"/>
-          <w:bCs w:val="0"/>
-          <w:color w:val="auto"/>
-          <w:sz w:val="36"/>
-          <w:szCs w:val="36"/>
-          <w:lang w:val="en-US"/>
-        </w:rPr>
-        <w:t>.</w:t>
+        <w:t>=&gt; FULL (OUTER) JOIN: Retrieves all the records where there is a match in both the tables, plus additional rows on both left hand side table and right hand side table.</w:t>
       </w:r>
     </w:p>
     <w:p>
@@ -1808,7 +1794,7 @@
           <w:szCs w:val="36"/>
           <w:lang w:val="en-US"/>
         </w:rPr>
-        <w:t>column1 datatype,</w:t>
+        <w:t>column1 datatype(size),</w:t>
       </w:r>
     </w:p>
     <w:p>
@@ -1852,7 +1838,7 @@
           <w:szCs w:val="36"/>
           <w:lang w:val="en-US"/>
         </w:rPr>
-        <w:t>column2 datatype,</w:t>
+        <w:t>column2 datatype(size),</w:t>
       </w:r>
     </w:p>
     <w:p>
@@ -1896,7 +1882,21 @@
           <w:szCs w:val="36"/>
           <w:lang w:val="en-US"/>
         </w:rPr>
-        <w:t>column3 datatype,</w:t>
+        <w:t>column3 datatype(size</w:t>
+      </w:r>
+      <w:bookmarkStart w:id="0" w:name="_GoBack"/>
+      <w:bookmarkEnd w:id="0"/>
+      <w:r>
+        <w:rPr>
+          <w:rFonts w:hint="default" w:ascii="Times New Roman" w:hAnsi="Times New Roman"/>
+          <w:b w:val="0"/>
+          <w:bCs w:val="0"/>
+          <w:color w:val="auto"/>
+          <w:sz w:val="36"/>
+          <w:szCs w:val="36"/>
+          <w:lang w:val="en-US"/>
+        </w:rPr>
+        <w:t>),</w:t>
       </w:r>
     </w:p>
     <w:p>
@@ -3404,7 +3404,6 @@
             <w:insideH w:val="none" w:color="auto" w:sz="0" w:space="0"/>
             <w:insideV w:val="none" w:color="auto" w:sz="0" w:space="0"/>
           </w:tblBorders>
-          <w:shd w:val="clear" w:color="auto" w:fill="FFFFFF"/>
           <w:tblCellMar>
             <w:top w:w="15" w:type="dxa"/>
             <w:left w:w="15" w:type="dxa"/>
@@ -3574,438 +3573,6 @@
                 <w:szCs w:val="16"/>
               </w:rPr>
               <w:t>01-JAN-16 12.00.00 AM</w:t>
-            </w:r>
-          </w:p>
-        </w:tc>
-        <w:tc>
-          <w:tcPr>
-            <w:tcW w:w="0" w:type="auto"/>
-            <w:shd w:val="clear" w:color="auto" w:fill="auto"/>
-            <w:tcMar>
-              <w:top w:w="110" w:type="dxa"/>
-              <w:left w:w="70" w:type="dxa"/>
-              <w:bottom w:w="110" w:type="dxa"/>
-              <w:right w:w="70" w:type="dxa"/>
-            </w:tcMar>
-            <w:vAlign w:val="center"/>
-          </w:tcPr>
-          <w:p>
-            <w:pPr>
-              <w:spacing w:before="100" w:after="100" w:line="240" w:lineRule="auto"/>
-              <w:rPr>
-                <w:rFonts w:ascii="Helvetica" w:hAnsi="Helvetica" w:eastAsia="Times New Roman" w:cs="Times New Roman"/>
-                <w:color w:val="auto"/>
-                <w:sz w:val="16"/>
-                <w:szCs w:val="16"/>
-              </w:rPr>
-            </w:pPr>
-            <w:r>
-              <w:rPr>
-                <w:rFonts w:ascii="Helvetica" w:hAnsi="Helvetica" w:eastAsia="Times New Roman" w:cs="Times New Roman"/>
-                <w:color w:val="auto"/>
-                <w:sz w:val="16"/>
-                <w:szCs w:val="16"/>
-              </w:rPr>
-              <w:t>Banking</w:t>
-            </w:r>
-          </w:p>
-        </w:tc>
-      </w:tr>
-      <w:tr>
-        <w:tblPrEx>
-          <w:tblBorders>
-            <w:top w:val="single" w:color="AAAAAA" w:sz="8" w:space="0"/>
-            <w:left w:val="single" w:color="AAAAAA" w:sz="4" w:space="0"/>
-            <w:bottom w:val="single" w:color="AAAAAA" w:sz="8" w:space="0"/>
-            <w:right w:val="single" w:color="AAAAAA" w:sz="4" w:space="0"/>
-            <w:insideH w:val="none" w:color="auto" w:sz="0" w:space="0"/>
-            <w:insideV w:val="none" w:color="auto" w:sz="0" w:space="0"/>
-          </w:tblBorders>
-          <w:tblCellMar>
-            <w:top w:w="15" w:type="dxa"/>
-            <w:left w:w="15" w:type="dxa"/>
-            <w:bottom w:w="15" w:type="dxa"/>
-            <w:right w:w="15" w:type="dxa"/>
-          </w:tblCellMar>
-        </w:tblPrEx>
-        <w:tc>
-          <w:tcPr>
-            <w:tcW w:w="0" w:type="auto"/>
-            <w:shd w:val="clear" w:color="auto" w:fill="auto"/>
-            <w:tcMar>
-              <w:top w:w="110" w:type="dxa"/>
-              <w:left w:w="70" w:type="dxa"/>
-              <w:bottom w:w="110" w:type="dxa"/>
-              <w:right w:w="70" w:type="dxa"/>
-            </w:tcMar>
-            <w:vAlign w:val="center"/>
-          </w:tcPr>
-          <w:p>
-            <w:pPr>
-              <w:spacing w:before="100" w:after="100" w:line="240" w:lineRule="auto"/>
-              <w:rPr>
-                <w:rFonts w:ascii="Helvetica" w:hAnsi="Helvetica" w:eastAsia="Times New Roman" w:cs="Times New Roman"/>
-                <w:color w:val="auto"/>
-                <w:sz w:val="16"/>
-                <w:szCs w:val="16"/>
-              </w:rPr>
-            </w:pPr>
-            <w:r>
-              <w:rPr>
-                <w:rFonts w:ascii="Helvetica" w:hAnsi="Helvetica" w:eastAsia="Times New Roman" w:cs="Times New Roman"/>
-                <w:color w:val="auto"/>
-                <w:sz w:val="16"/>
-                <w:szCs w:val="16"/>
-              </w:rPr>
-              <w:t>2</w:t>
-            </w:r>
-          </w:p>
-        </w:tc>
-        <w:tc>
-          <w:tcPr>
-            <w:tcW w:w="0" w:type="auto"/>
-            <w:shd w:val="clear" w:color="auto" w:fill="auto"/>
-            <w:tcMar>
-              <w:top w:w="110" w:type="dxa"/>
-              <w:left w:w="70" w:type="dxa"/>
-              <w:bottom w:w="110" w:type="dxa"/>
-              <w:right w:w="70" w:type="dxa"/>
-            </w:tcMar>
-            <w:vAlign w:val="center"/>
-          </w:tcPr>
-          <w:p>
-            <w:pPr>
-              <w:spacing w:before="100" w:after="100" w:line="240" w:lineRule="auto"/>
-              <w:rPr>
-                <w:rFonts w:ascii="Helvetica" w:hAnsi="Helvetica" w:eastAsia="Times New Roman" w:cs="Times New Roman"/>
-                <w:color w:val="auto"/>
-                <w:sz w:val="16"/>
-                <w:szCs w:val="16"/>
-              </w:rPr>
-            </w:pPr>
-            <w:r>
-              <w:rPr>
-                <w:rFonts w:ascii="Helvetica" w:hAnsi="Helvetica" w:eastAsia="Times New Roman" w:cs="Times New Roman"/>
-                <w:color w:val="auto"/>
-                <w:sz w:val="16"/>
-                <w:szCs w:val="16"/>
-              </w:rPr>
-              <w:t xml:space="preserve">Mukundha </w:t>
-            </w:r>
-          </w:p>
-        </w:tc>
-        <w:tc>
-          <w:tcPr>
-            <w:tcW w:w="0" w:type="auto"/>
-            <w:shd w:val="clear" w:color="auto" w:fill="auto"/>
-            <w:tcMar>
-              <w:top w:w="110" w:type="dxa"/>
-              <w:left w:w="70" w:type="dxa"/>
-              <w:bottom w:w="110" w:type="dxa"/>
-              <w:right w:w="70" w:type="dxa"/>
-            </w:tcMar>
-            <w:vAlign w:val="center"/>
-          </w:tcPr>
-          <w:p>
-            <w:pPr>
-              <w:spacing w:before="100" w:after="100" w:line="240" w:lineRule="auto"/>
-              <w:rPr>
-                <w:rFonts w:ascii="Helvetica" w:hAnsi="Helvetica" w:eastAsia="Times New Roman" w:cs="Times New Roman"/>
-                <w:color w:val="auto"/>
-                <w:sz w:val="16"/>
-                <w:szCs w:val="16"/>
-              </w:rPr>
-            </w:pPr>
-            <w:r>
-              <w:rPr>
-                <w:rFonts w:ascii="Helvetica" w:hAnsi="Helvetica" w:eastAsia="Times New Roman" w:cs="Times New Roman"/>
-                <w:color w:val="auto"/>
-                <w:sz w:val="16"/>
-                <w:szCs w:val="16"/>
-              </w:rPr>
-              <w:t>Muraari</w:t>
-            </w:r>
-          </w:p>
-        </w:tc>
-        <w:tc>
-          <w:tcPr>
-            <w:tcW w:w="0" w:type="auto"/>
-            <w:shd w:val="clear" w:color="auto" w:fill="auto"/>
-            <w:tcMar>
-              <w:top w:w="110" w:type="dxa"/>
-              <w:left w:w="70" w:type="dxa"/>
-              <w:bottom w:w="110" w:type="dxa"/>
-              <w:right w:w="70" w:type="dxa"/>
-            </w:tcMar>
-            <w:vAlign w:val="center"/>
-          </w:tcPr>
-          <w:p>
-            <w:pPr>
-              <w:spacing w:before="100" w:after="100" w:line="240" w:lineRule="auto"/>
-              <w:rPr>
-                <w:rFonts w:ascii="Helvetica" w:hAnsi="Helvetica" w:eastAsia="Times New Roman" w:cs="Times New Roman"/>
-                <w:color w:val="auto"/>
-                <w:sz w:val="16"/>
-                <w:szCs w:val="16"/>
-              </w:rPr>
-            </w:pPr>
-            <w:r>
-              <w:rPr>
-                <w:rFonts w:ascii="Helvetica" w:hAnsi="Helvetica" w:eastAsia="Times New Roman" w:cs="Times New Roman"/>
-                <w:color w:val="auto"/>
-                <w:sz w:val="16"/>
-                <w:szCs w:val="16"/>
-              </w:rPr>
-              <w:t>800000</w:t>
-            </w:r>
-          </w:p>
-        </w:tc>
-        <w:tc>
-          <w:tcPr>
-            <w:tcW w:w="0" w:type="auto"/>
-            <w:shd w:val="clear" w:color="auto" w:fill="auto"/>
-            <w:tcMar>
-              <w:top w:w="110" w:type="dxa"/>
-              <w:left w:w="70" w:type="dxa"/>
-              <w:bottom w:w="110" w:type="dxa"/>
-              <w:right w:w="70" w:type="dxa"/>
-            </w:tcMar>
-            <w:vAlign w:val="center"/>
-          </w:tcPr>
-          <w:p>
-            <w:pPr>
-              <w:spacing w:before="100" w:after="100" w:line="240" w:lineRule="auto"/>
-              <w:rPr>
-                <w:rFonts w:ascii="Helvetica" w:hAnsi="Helvetica" w:eastAsia="Times New Roman" w:cs="Times New Roman"/>
-                <w:color w:val="auto"/>
-                <w:sz w:val="16"/>
-                <w:szCs w:val="16"/>
-              </w:rPr>
-            </w:pPr>
-            <w:r>
-              <w:rPr>
-                <w:rFonts w:ascii="Helvetica" w:hAnsi="Helvetica" w:eastAsia="Times New Roman" w:cs="Times New Roman"/>
-                <w:color w:val="auto"/>
-                <w:sz w:val="16"/>
-                <w:szCs w:val="16"/>
-              </w:rPr>
-              <w:t>01-JAN-16 12.00.00 AM</w:t>
-            </w:r>
-          </w:p>
-        </w:tc>
-        <w:tc>
-          <w:tcPr>
-            <w:tcW w:w="0" w:type="auto"/>
-            <w:shd w:val="clear" w:color="auto" w:fill="auto"/>
-            <w:tcMar>
-              <w:top w:w="110" w:type="dxa"/>
-              <w:left w:w="70" w:type="dxa"/>
-              <w:bottom w:w="110" w:type="dxa"/>
-              <w:right w:w="70" w:type="dxa"/>
-            </w:tcMar>
-            <w:vAlign w:val="center"/>
-          </w:tcPr>
-          <w:p>
-            <w:pPr>
-              <w:spacing w:before="100" w:after="100" w:line="240" w:lineRule="auto"/>
-              <w:rPr>
-                <w:rFonts w:ascii="Helvetica" w:hAnsi="Helvetica" w:eastAsia="Times New Roman" w:cs="Times New Roman"/>
-                <w:color w:val="auto"/>
-                <w:sz w:val="16"/>
-                <w:szCs w:val="16"/>
-              </w:rPr>
-            </w:pPr>
-            <w:r>
-              <w:rPr>
-                <w:rFonts w:ascii="Helvetica" w:hAnsi="Helvetica" w:eastAsia="Times New Roman" w:cs="Times New Roman"/>
-                <w:color w:val="auto"/>
-                <w:sz w:val="16"/>
-                <w:szCs w:val="16"/>
-              </w:rPr>
-              <w:t>Insurance</w:t>
-            </w:r>
-          </w:p>
-        </w:tc>
-      </w:tr>
-      <w:tr>
-        <w:tblPrEx>
-          <w:tblBorders>
-            <w:top w:val="single" w:color="AAAAAA" w:sz="8" w:space="0"/>
-            <w:left w:val="single" w:color="AAAAAA" w:sz="4" w:space="0"/>
-            <w:bottom w:val="single" w:color="AAAAAA" w:sz="8" w:space="0"/>
-            <w:right w:val="single" w:color="AAAAAA" w:sz="4" w:space="0"/>
-            <w:insideH w:val="none" w:color="auto" w:sz="0" w:space="0"/>
-            <w:insideV w:val="none" w:color="auto" w:sz="0" w:space="0"/>
-          </w:tblBorders>
-          <w:tblCellMar>
-            <w:top w:w="15" w:type="dxa"/>
-            <w:left w:w="15" w:type="dxa"/>
-            <w:bottom w:w="15" w:type="dxa"/>
-            <w:right w:w="15" w:type="dxa"/>
-          </w:tblCellMar>
-        </w:tblPrEx>
-        <w:tc>
-          <w:tcPr>
-            <w:tcW w:w="0" w:type="auto"/>
-            <w:shd w:val="clear" w:color="auto" w:fill="auto"/>
-            <w:tcMar>
-              <w:top w:w="110" w:type="dxa"/>
-              <w:left w:w="70" w:type="dxa"/>
-              <w:bottom w:w="110" w:type="dxa"/>
-              <w:right w:w="70" w:type="dxa"/>
-            </w:tcMar>
-            <w:vAlign w:val="center"/>
-          </w:tcPr>
-          <w:p>
-            <w:pPr>
-              <w:spacing w:before="100" w:after="100" w:line="240" w:lineRule="auto"/>
-              <w:rPr>
-                <w:rFonts w:ascii="Helvetica" w:hAnsi="Helvetica" w:eastAsia="Times New Roman" w:cs="Times New Roman"/>
-                <w:color w:val="auto"/>
-                <w:sz w:val="16"/>
-                <w:szCs w:val="16"/>
-              </w:rPr>
-            </w:pPr>
-            <w:r>
-              <w:rPr>
-                <w:rFonts w:ascii="Helvetica" w:hAnsi="Helvetica" w:eastAsia="Times New Roman" w:cs="Times New Roman"/>
-                <w:color w:val="auto"/>
-                <w:sz w:val="16"/>
-                <w:szCs w:val="16"/>
-              </w:rPr>
-              <w:t>3</w:t>
-            </w:r>
-          </w:p>
-        </w:tc>
-        <w:tc>
-          <w:tcPr>
-            <w:tcW w:w="0" w:type="auto"/>
-            <w:shd w:val="clear" w:color="auto" w:fill="auto"/>
-            <w:tcMar>
-              <w:top w:w="110" w:type="dxa"/>
-              <w:left w:w="70" w:type="dxa"/>
-              <w:bottom w:w="110" w:type="dxa"/>
-              <w:right w:w="70" w:type="dxa"/>
-            </w:tcMar>
-            <w:vAlign w:val="center"/>
-          </w:tcPr>
-          <w:p>
-            <w:pPr>
-              <w:spacing w:before="100" w:after="100" w:line="240" w:lineRule="auto"/>
-              <w:rPr>
-                <w:rFonts w:ascii="Helvetica" w:hAnsi="Helvetica" w:eastAsia="Times New Roman" w:cs="Times New Roman"/>
-                <w:color w:val="auto"/>
-                <w:sz w:val="16"/>
-                <w:szCs w:val="16"/>
-              </w:rPr>
-            </w:pPr>
-            <w:r>
-              <w:rPr>
-                <w:rFonts w:ascii="Helvetica" w:hAnsi="Helvetica" w:eastAsia="Times New Roman" w:cs="Times New Roman"/>
-                <w:color w:val="auto"/>
-                <w:sz w:val="16"/>
-                <w:szCs w:val="16"/>
-              </w:rPr>
-              <w:t>Naveen</w:t>
-            </w:r>
-          </w:p>
-        </w:tc>
-        <w:tc>
-          <w:tcPr>
-            <w:tcW w:w="0" w:type="auto"/>
-            <w:shd w:val="clear" w:color="auto" w:fill="auto"/>
-            <w:tcMar>
-              <w:top w:w="110" w:type="dxa"/>
-              <w:left w:w="70" w:type="dxa"/>
-              <w:bottom w:w="110" w:type="dxa"/>
-              <w:right w:w="70" w:type="dxa"/>
-            </w:tcMar>
-            <w:vAlign w:val="center"/>
-          </w:tcPr>
-          <w:p>
-            <w:pPr>
-              <w:spacing w:before="100" w:after="100" w:line="240" w:lineRule="auto"/>
-              <w:rPr>
-                <w:rFonts w:ascii="Helvetica" w:hAnsi="Helvetica" w:eastAsia="Times New Roman" w:cs="Times New Roman"/>
-                <w:color w:val="auto"/>
-                <w:sz w:val="16"/>
-                <w:szCs w:val="16"/>
-              </w:rPr>
-            </w:pPr>
-            <w:r>
-              <w:rPr>
-                <w:rFonts w:ascii="Helvetica" w:hAnsi="Helvetica" w:eastAsia="Times New Roman" w:cs="Times New Roman"/>
-                <w:color w:val="auto"/>
-                <w:sz w:val="16"/>
-                <w:szCs w:val="16"/>
-              </w:rPr>
-              <w:t>Kumar</w:t>
-            </w:r>
-          </w:p>
-        </w:tc>
-        <w:tc>
-          <w:tcPr>
-            <w:tcW w:w="0" w:type="auto"/>
-            <w:shd w:val="clear" w:color="auto" w:fill="auto"/>
-            <w:tcMar>
-              <w:top w:w="110" w:type="dxa"/>
-              <w:left w:w="70" w:type="dxa"/>
-              <w:bottom w:w="110" w:type="dxa"/>
-              <w:right w:w="70" w:type="dxa"/>
-            </w:tcMar>
-            <w:vAlign w:val="center"/>
-          </w:tcPr>
-          <w:p>
-            <w:pPr>
-              <w:spacing w:before="100" w:after="100" w:line="240" w:lineRule="auto"/>
-              <w:rPr>
-                <w:rFonts w:ascii="Helvetica" w:hAnsi="Helvetica" w:eastAsia="Times New Roman" w:cs="Times New Roman"/>
-                <w:color w:val="auto"/>
-                <w:sz w:val="16"/>
-                <w:szCs w:val="16"/>
-              </w:rPr>
-            </w:pPr>
-            <w:r>
-              <w:rPr>
-                <w:rFonts w:ascii="Helvetica" w:hAnsi="Helvetica" w:eastAsia="Times New Roman" w:cs="Times New Roman"/>
-                <w:color w:val="auto"/>
-                <w:sz w:val="16"/>
-                <w:szCs w:val="16"/>
-              </w:rPr>
-              <w:t>700000</w:t>
-            </w:r>
-          </w:p>
-        </w:tc>
-        <w:tc>
-          <w:tcPr>
-            <w:tcW w:w="0" w:type="auto"/>
-            <w:shd w:val="clear" w:color="auto" w:fill="auto"/>
-            <w:tcMar>
-              <w:top w:w="110" w:type="dxa"/>
-              <w:left w:w="70" w:type="dxa"/>
-              <w:bottom w:w="110" w:type="dxa"/>
-              <w:right w:w="70" w:type="dxa"/>
-            </w:tcMar>
-            <w:vAlign w:val="center"/>
-          </w:tcPr>
-          <w:p>
-            <w:pPr>
-              <w:spacing w:before="100" w:after="100" w:line="240" w:lineRule="auto"/>
-              <w:rPr>
-                <w:rFonts w:ascii="Helvetica" w:hAnsi="Helvetica" w:eastAsia="Times New Roman" w:cs="Times New Roman"/>
-                <w:color w:val="auto"/>
-                <w:sz w:val="16"/>
-                <w:szCs w:val="16"/>
-              </w:rPr>
-            </w:pPr>
-            <w:r>
-              <w:rPr>
-                <w:rFonts w:ascii="Helvetica" w:hAnsi="Helvetica" w:eastAsia="Times New Roman" w:cs="Times New Roman"/>
-                <w:color w:val="auto"/>
-                <w:sz w:val="16"/>
-                <w:szCs w:val="16"/>
-              </w:rPr>
-              <w:t>01-FEB-16 12.00.00 AM</w:t>
             </w:r>
           </w:p>
         </w:tc>
@@ -4090,7 +3657,7 @@
                 <w:sz w:val="16"/>
                 <w:szCs w:val="16"/>
               </w:rPr>
-              <w:t>4</w:t>
+              <w:t>2</w:t>
             </w:r>
           </w:p>
         </w:tc>
@@ -4116,54 +3683,6 @@
                 <w:szCs w:val="16"/>
               </w:rPr>
             </w:pPr>
-          </w:p>
-        </w:tc>
-        <w:tc>
-          <w:tcPr>
-            <w:tcW w:w="0" w:type="auto"/>
-            <w:shd w:val="clear" w:color="auto" w:fill="auto"/>
-            <w:tcMar>
-              <w:top w:w="110" w:type="dxa"/>
-              <w:left w:w="70" w:type="dxa"/>
-              <w:bottom w:w="110" w:type="dxa"/>
-              <w:right w:w="70" w:type="dxa"/>
-            </w:tcMar>
-            <w:vAlign w:val="center"/>
-          </w:tcPr>
-          <w:p>
-            <w:pPr>
-              <w:spacing w:before="100" w:after="100" w:line="240" w:lineRule="auto"/>
-              <w:rPr>
-                <w:rFonts w:ascii="Helvetica" w:hAnsi="Helvetica" w:eastAsia="Times New Roman" w:cs="Times New Roman"/>
-                <w:color w:val="auto"/>
-                <w:sz w:val="16"/>
-                <w:szCs w:val="16"/>
-              </w:rPr>
-            </w:pPr>
-          </w:p>
-        </w:tc>
-        <w:tc>
-          <w:tcPr>
-            <w:tcW w:w="0" w:type="auto"/>
-            <w:shd w:val="clear" w:color="auto" w:fill="auto"/>
-            <w:tcMar>
-              <w:top w:w="110" w:type="dxa"/>
-              <w:left w:w="70" w:type="dxa"/>
-              <w:bottom w:w="110" w:type="dxa"/>
-              <w:right w:w="70" w:type="dxa"/>
-            </w:tcMar>
-            <w:vAlign w:val="center"/>
-          </w:tcPr>
-          <w:p>
-            <w:pPr>
-              <w:spacing w:before="100" w:after="100" w:line="240" w:lineRule="auto"/>
-              <w:rPr>
-                <w:rFonts w:ascii="Helvetica" w:hAnsi="Helvetica" w:eastAsia="Times New Roman" w:cs="Times New Roman"/>
-                <w:color w:val="auto"/>
-                <w:sz w:val="16"/>
-                <w:szCs w:val="16"/>
-              </w:rPr>
-            </w:pPr>
             <w:r>
               <w:rPr>
                 <w:rFonts w:ascii="Helvetica" w:hAnsi="Helvetica" w:eastAsia="Times New Roman" w:cs="Times New Roman"/>
@@ -4171,7 +3690,7 @@
                 <w:sz w:val="16"/>
                 <w:szCs w:val="16"/>
               </w:rPr>
-              <w:t>600000</w:t>
+              <w:t xml:space="preserve">Mukundha </w:t>
             </w:r>
           </w:p>
         </w:tc>
@@ -4204,7 +3723,73 @@
                 <w:sz w:val="16"/>
                 <w:szCs w:val="16"/>
               </w:rPr>
-              <w:t>01-FEB-16 12.00.00 AM</w:t>
+              <w:t>Muraari</w:t>
+            </w:r>
+          </w:p>
+        </w:tc>
+        <w:tc>
+          <w:tcPr>
+            <w:tcW w:w="0" w:type="auto"/>
+            <w:shd w:val="clear" w:color="auto" w:fill="auto"/>
+            <w:tcMar>
+              <w:top w:w="110" w:type="dxa"/>
+              <w:left w:w="70" w:type="dxa"/>
+              <w:bottom w:w="110" w:type="dxa"/>
+              <w:right w:w="70" w:type="dxa"/>
+            </w:tcMar>
+            <w:vAlign w:val="center"/>
+          </w:tcPr>
+          <w:p>
+            <w:pPr>
+              <w:spacing w:before="100" w:after="100" w:line="240" w:lineRule="auto"/>
+              <w:rPr>
+                <w:rFonts w:ascii="Helvetica" w:hAnsi="Helvetica" w:eastAsia="Times New Roman" w:cs="Times New Roman"/>
+                <w:color w:val="auto"/>
+                <w:sz w:val="16"/>
+                <w:szCs w:val="16"/>
+              </w:rPr>
+            </w:pPr>
+            <w:r>
+              <w:rPr>
+                <w:rFonts w:ascii="Helvetica" w:hAnsi="Helvetica" w:eastAsia="Times New Roman" w:cs="Times New Roman"/>
+                <w:color w:val="auto"/>
+                <w:sz w:val="16"/>
+                <w:szCs w:val="16"/>
+              </w:rPr>
+              <w:t>800000</w:t>
+            </w:r>
+          </w:p>
+        </w:tc>
+        <w:tc>
+          <w:tcPr>
+            <w:tcW w:w="0" w:type="auto"/>
+            <w:shd w:val="clear" w:color="auto" w:fill="auto"/>
+            <w:tcMar>
+              <w:top w:w="110" w:type="dxa"/>
+              <w:left w:w="70" w:type="dxa"/>
+              <w:bottom w:w="110" w:type="dxa"/>
+              <w:right w:w="70" w:type="dxa"/>
+            </w:tcMar>
+            <w:vAlign w:val="center"/>
+          </w:tcPr>
+          <w:p>
+            <w:pPr>
+              <w:spacing w:before="100" w:after="100" w:line="240" w:lineRule="auto"/>
+              <w:rPr>
+                <w:rFonts w:ascii="Helvetica" w:hAnsi="Helvetica" w:eastAsia="Times New Roman" w:cs="Times New Roman"/>
+                <w:color w:val="auto"/>
+                <w:sz w:val="16"/>
+                <w:szCs w:val="16"/>
+              </w:rPr>
+            </w:pPr>
+            <w:r>
+              <w:rPr>
+                <w:rFonts w:ascii="Helvetica" w:hAnsi="Helvetica" w:eastAsia="Times New Roman" w:cs="Times New Roman"/>
+                <w:color w:val="auto"/>
+                <w:sz w:val="16"/>
+                <w:szCs w:val="16"/>
+              </w:rPr>
+              <w:t>01-JAN-16 12.00.00 AM</w:t>
             </w:r>
           </w:p>
         </w:tc>
@@ -4288,7 +3873,7 @@
                 <w:sz w:val="16"/>
                 <w:szCs w:val="16"/>
               </w:rPr>
-              <w:t>5</w:t>
+              <w:t>3</w:t>
             </w:r>
           </w:p>
         </w:tc>
@@ -4321,7 +3906,7 @@
                 <w:sz w:val="16"/>
                 <w:szCs w:val="16"/>
               </w:rPr>
-              <w:t>Jerry</w:t>
+              <w:t>Naveen</w:t>
             </w:r>
           </w:p>
         </w:tc>
@@ -4354,7 +3939,7 @@
                 <w:sz w:val="16"/>
                 <w:szCs w:val="16"/>
               </w:rPr>
-              <w:t>Pinto</w:t>
+              <w:t>Kumar</w:t>
             </w:r>
           </w:p>
         </w:tc>
@@ -4387,7 +3972,206 @@
                 <w:sz w:val="16"/>
                 <w:szCs w:val="16"/>
               </w:rPr>
-              <w:t>650000</w:t>
+              <w:t>700000</w:t>
+            </w:r>
+          </w:p>
+        </w:tc>
+        <w:tc>
+          <w:tcPr>
+            <w:tcW w:w="0" w:type="auto"/>
+            <w:shd w:val="clear" w:color="auto" w:fill="auto"/>
+            <w:tcMar>
+              <w:top w:w="110" w:type="dxa"/>
+              <w:left w:w="70" w:type="dxa"/>
+              <w:bottom w:w="110" w:type="dxa"/>
+              <w:right w:w="70" w:type="dxa"/>
+            </w:tcMar>
+            <w:vAlign w:val="center"/>
+          </w:tcPr>
+          <w:p>
+            <w:pPr>
+              <w:spacing w:before="100" w:after="100" w:line="240" w:lineRule="auto"/>
+              <w:rPr>
+                <w:rFonts w:ascii="Helvetica" w:hAnsi="Helvetica" w:eastAsia="Times New Roman" w:cs="Times New Roman"/>
+                <w:color w:val="auto"/>
+                <w:sz w:val="16"/>
+                <w:szCs w:val="16"/>
+              </w:rPr>
+            </w:pPr>
+            <w:r>
+              <w:rPr>
+                <w:rFonts w:ascii="Helvetica" w:hAnsi="Helvetica" w:eastAsia="Times New Roman" w:cs="Times New Roman"/>
+                <w:color w:val="auto"/>
+                <w:sz w:val="16"/>
+                <w:szCs w:val="16"/>
+              </w:rPr>
+              <w:t>01-FEB-16 12.00.00 AM</w:t>
+            </w:r>
+          </w:p>
+        </w:tc>
+        <w:tc>
+          <w:tcPr>
+            <w:tcW w:w="0" w:type="auto"/>
+            <w:shd w:val="clear" w:color="auto" w:fill="auto"/>
+            <w:tcMar>
+              <w:top w:w="110" w:type="dxa"/>
+              <w:left w:w="70" w:type="dxa"/>
+              <w:bottom w:w="110" w:type="dxa"/>
+              <w:right w:w="70" w:type="dxa"/>
+            </w:tcMar>
+            <w:vAlign w:val="center"/>
+          </w:tcPr>
+          <w:p>
+            <w:pPr>
+              <w:spacing w:before="100" w:after="100" w:line="240" w:lineRule="auto"/>
+              <w:rPr>
+                <w:rFonts w:ascii="Helvetica" w:hAnsi="Helvetica" w:eastAsia="Times New Roman" w:cs="Times New Roman"/>
+                <w:color w:val="auto"/>
+                <w:sz w:val="16"/>
+                <w:szCs w:val="16"/>
+              </w:rPr>
+            </w:pPr>
+            <w:r>
+              <w:rPr>
+                <w:rFonts w:ascii="Helvetica" w:hAnsi="Helvetica" w:eastAsia="Times New Roman" w:cs="Times New Roman"/>
+                <w:color w:val="auto"/>
+                <w:sz w:val="16"/>
+                <w:szCs w:val="16"/>
+              </w:rPr>
+              <w:t>Banking</w:t>
+            </w:r>
+          </w:p>
+        </w:tc>
+      </w:tr>
+      <w:tr>
+        <w:tblPrEx>
+          <w:tblBorders>
+            <w:top w:val="single" w:color="AAAAAA" w:sz="8" w:space="0"/>
+            <w:left w:val="single" w:color="AAAAAA" w:sz="4" w:space="0"/>
+            <w:bottom w:val="single" w:color="AAAAAA" w:sz="8" w:space="0"/>
+            <w:right w:val="single" w:color="AAAAAA" w:sz="4" w:space="0"/>
+            <w:insideH w:val="none" w:color="auto" w:sz="0" w:space="0"/>
+            <w:insideV w:val="none" w:color="auto" w:sz="0" w:space="0"/>
+          </w:tblBorders>
+          <w:shd w:val="clear" w:color="auto" w:fill="FFFFFF"/>
+          <w:tblCellMar>
+            <w:top w:w="15" w:type="dxa"/>
+            <w:left w:w="15" w:type="dxa"/>
+            <w:bottom w:w="15" w:type="dxa"/>
+            <w:right w:w="15" w:type="dxa"/>
+          </w:tblCellMar>
+        </w:tblPrEx>
+        <w:tc>
+          <w:tcPr>
+            <w:tcW w:w="0" w:type="auto"/>
+            <w:shd w:val="clear" w:color="auto" w:fill="auto"/>
+            <w:tcMar>
+              <w:top w:w="110" w:type="dxa"/>
+              <w:left w:w="70" w:type="dxa"/>
+              <w:bottom w:w="110" w:type="dxa"/>
+              <w:right w:w="70" w:type="dxa"/>
+            </w:tcMar>
+            <w:vAlign w:val="center"/>
+          </w:tcPr>
+          <w:p>
+            <w:pPr>
+              <w:spacing w:before="100" w:after="100" w:line="240" w:lineRule="auto"/>
+              <w:rPr>
+                <w:rFonts w:ascii="Helvetica" w:hAnsi="Helvetica" w:eastAsia="Times New Roman" w:cs="Times New Roman"/>
+                <w:color w:val="auto"/>
+                <w:sz w:val="16"/>
+                <w:szCs w:val="16"/>
+              </w:rPr>
+            </w:pPr>
+            <w:r>
+              <w:rPr>
+                <w:rFonts w:ascii="Helvetica" w:hAnsi="Helvetica" w:eastAsia="Times New Roman" w:cs="Times New Roman"/>
+                <w:color w:val="auto"/>
+                <w:sz w:val="16"/>
+                <w:szCs w:val="16"/>
+              </w:rPr>
+              <w:t>4</w:t>
+            </w:r>
+          </w:p>
+        </w:tc>
+        <w:tc>
+          <w:tcPr>
+            <w:tcW w:w="0" w:type="auto"/>
+            <w:shd w:val="clear" w:color="auto" w:fill="auto"/>
+            <w:tcMar>
+              <w:top w:w="110" w:type="dxa"/>
+              <w:left w:w="70" w:type="dxa"/>
+              <w:bottom w:w="110" w:type="dxa"/>
+              <w:right w:w="70" w:type="dxa"/>
+            </w:tcMar>
+            <w:vAlign w:val="center"/>
+          </w:tcPr>
+          <w:p>
+            <w:pPr>
+              <w:spacing w:before="100" w:after="100" w:line="240" w:lineRule="auto"/>
+              <w:rPr>
+                <w:rFonts w:ascii="Helvetica" w:hAnsi="Helvetica" w:eastAsia="Times New Roman" w:cs="Times New Roman"/>
+                <w:color w:val="auto"/>
+                <w:sz w:val="16"/>
+                <w:szCs w:val="16"/>
+              </w:rPr>
+            </w:pPr>
+          </w:p>
+        </w:tc>
+        <w:tc>
+          <w:tcPr>
+            <w:tcW w:w="0" w:type="auto"/>
+            <w:shd w:val="clear" w:color="auto" w:fill="auto"/>
+            <w:tcMar>
+              <w:top w:w="110" w:type="dxa"/>
+              <w:left w:w="70" w:type="dxa"/>
+              <w:bottom w:w="110" w:type="dxa"/>
+              <w:right w:w="70" w:type="dxa"/>
+            </w:tcMar>
+            <w:vAlign w:val="center"/>
+          </w:tcPr>
+          <w:p>
+            <w:pPr>
+              <w:spacing w:before="100" w:after="100" w:line="240" w:lineRule="auto"/>
+              <w:rPr>
+                <w:rFonts w:ascii="Helvetica" w:hAnsi="Helvetica" w:eastAsia="Times New Roman" w:cs="Times New Roman"/>
+                <w:color w:val="auto"/>
+                <w:sz w:val="16"/>
+                <w:szCs w:val="16"/>
+              </w:rPr>
+            </w:pPr>
+          </w:p>
+        </w:tc>
+        <w:tc>
+          <w:tcPr>
+            <w:tcW w:w="0" w:type="auto"/>
+            <w:shd w:val="clear" w:color="auto" w:fill="auto"/>
+            <w:tcMar>
+              <w:top w:w="110" w:type="dxa"/>
+              <w:left w:w="70" w:type="dxa"/>
+              <w:bottom w:w="110" w:type="dxa"/>
+              <w:right w:w="70" w:type="dxa"/>
+            </w:tcMar>
+            <w:vAlign w:val="center"/>
+          </w:tcPr>
+          <w:p>
+            <w:pPr>
+              <w:spacing w:before="100" w:after="100" w:line="240" w:lineRule="auto"/>
+              <w:rPr>
+                <w:rFonts w:ascii="Helvetica" w:hAnsi="Helvetica" w:eastAsia="Times New Roman" w:cs="Times New Roman"/>
+                <w:color w:val="auto"/>
+                <w:sz w:val="16"/>
+                <w:szCs w:val="16"/>
+              </w:rPr>
+            </w:pPr>
+            <w:r>
+              <w:rPr>
+                <w:rFonts w:ascii="Helvetica" w:hAnsi="Helvetica" w:eastAsia="Times New Roman" w:cs="Times New Roman"/>
+                <w:color w:val="auto"/>
+                <w:sz w:val="16"/>
+                <w:szCs w:val="16"/>
+              </w:rPr>
+              <w:t>600000</w:t>
             </w:r>
           </w:p>
         </w:tc>
@@ -4505,6 +4289,222 @@
                 <w:sz w:val="16"/>
                 <w:szCs w:val="16"/>
               </w:rPr>
+              <w:t>5</w:t>
+            </w:r>
+          </w:p>
+        </w:tc>
+        <w:tc>
+          <w:tcPr>
+            <w:tcW w:w="0" w:type="auto"/>
+            <w:shd w:val="clear" w:color="auto" w:fill="auto"/>
+            <w:tcMar>
+              <w:top w:w="110" w:type="dxa"/>
+              <w:left w:w="70" w:type="dxa"/>
+              <w:bottom w:w="110" w:type="dxa"/>
+              <w:right w:w="70" w:type="dxa"/>
+            </w:tcMar>
+            <w:vAlign w:val="center"/>
+          </w:tcPr>
+          <w:p>
+            <w:pPr>
+              <w:spacing w:before="100" w:after="100" w:line="240" w:lineRule="auto"/>
+              <w:rPr>
+                <w:rFonts w:ascii="Helvetica" w:hAnsi="Helvetica" w:eastAsia="Times New Roman" w:cs="Times New Roman"/>
+                <w:color w:val="auto"/>
+                <w:sz w:val="16"/>
+                <w:szCs w:val="16"/>
+              </w:rPr>
+            </w:pPr>
+            <w:r>
+              <w:rPr>
+                <w:rFonts w:ascii="Helvetica" w:hAnsi="Helvetica" w:eastAsia="Times New Roman" w:cs="Times New Roman"/>
+                <w:color w:val="auto"/>
+                <w:sz w:val="16"/>
+                <w:szCs w:val="16"/>
+              </w:rPr>
+              <w:t>Jerry</w:t>
+            </w:r>
+          </w:p>
+        </w:tc>
+        <w:tc>
+          <w:tcPr>
+            <w:tcW w:w="0" w:type="auto"/>
+            <w:shd w:val="clear" w:color="auto" w:fill="auto"/>
+            <w:tcMar>
+              <w:top w:w="110" w:type="dxa"/>
+              <w:left w:w="70" w:type="dxa"/>
+              <w:bottom w:w="110" w:type="dxa"/>
+              <w:right w:w="70" w:type="dxa"/>
+            </w:tcMar>
+            <w:vAlign w:val="center"/>
+          </w:tcPr>
+          <w:p>
+            <w:pPr>
+              <w:spacing w:before="100" w:after="100" w:line="240" w:lineRule="auto"/>
+              <w:rPr>
+                <w:rFonts w:ascii="Helvetica" w:hAnsi="Helvetica" w:eastAsia="Times New Roman" w:cs="Times New Roman"/>
+                <w:color w:val="auto"/>
+                <w:sz w:val="16"/>
+                <w:szCs w:val="16"/>
+              </w:rPr>
+            </w:pPr>
+            <w:r>
+              <w:rPr>
+                <w:rFonts w:ascii="Helvetica" w:hAnsi="Helvetica" w:eastAsia="Times New Roman" w:cs="Times New Roman"/>
+                <w:color w:val="auto"/>
+                <w:sz w:val="16"/>
+                <w:szCs w:val="16"/>
+              </w:rPr>
+              <w:t>Pinto</w:t>
+            </w:r>
+          </w:p>
+        </w:tc>
+        <w:tc>
+          <w:tcPr>
+            <w:tcW w:w="0" w:type="auto"/>
+            <w:shd w:val="clear" w:color="auto" w:fill="auto"/>
+            <w:tcMar>
+              <w:top w:w="110" w:type="dxa"/>
+              <w:left w:w="70" w:type="dxa"/>
+              <w:bottom w:w="110" w:type="dxa"/>
+              <w:right w:w="70" w:type="dxa"/>
+            </w:tcMar>
+            <w:vAlign w:val="center"/>
+          </w:tcPr>
+          <w:p>
+            <w:pPr>
+              <w:spacing w:before="100" w:after="100" w:line="240" w:lineRule="auto"/>
+              <w:rPr>
+                <w:rFonts w:ascii="Helvetica" w:hAnsi="Helvetica" w:eastAsia="Times New Roman" w:cs="Times New Roman"/>
+                <w:color w:val="auto"/>
+                <w:sz w:val="16"/>
+                <w:szCs w:val="16"/>
+              </w:rPr>
+            </w:pPr>
+            <w:r>
+              <w:rPr>
+                <w:rFonts w:ascii="Helvetica" w:hAnsi="Helvetica" w:eastAsia="Times New Roman" w:cs="Times New Roman"/>
+                <w:color w:val="auto"/>
+                <w:sz w:val="16"/>
+                <w:szCs w:val="16"/>
+              </w:rPr>
+              <w:t>650000</w:t>
+            </w:r>
+          </w:p>
+        </w:tc>
+        <w:tc>
+          <w:tcPr>
+            <w:tcW w:w="0" w:type="auto"/>
+            <w:shd w:val="clear" w:color="auto" w:fill="auto"/>
+            <w:tcMar>
+              <w:top w:w="110" w:type="dxa"/>
+              <w:left w:w="70" w:type="dxa"/>
+              <w:bottom w:w="110" w:type="dxa"/>
+              <w:right w:w="70" w:type="dxa"/>
+            </w:tcMar>
+            <w:vAlign w:val="center"/>
+          </w:tcPr>
+          <w:p>
+            <w:pPr>
+              <w:spacing w:before="100" w:after="100" w:line="240" w:lineRule="auto"/>
+              <w:rPr>
+                <w:rFonts w:ascii="Helvetica" w:hAnsi="Helvetica" w:eastAsia="Times New Roman" w:cs="Times New Roman"/>
+                <w:color w:val="auto"/>
+                <w:sz w:val="16"/>
+                <w:szCs w:val="16"/>
+              </w:rPr>
+            </w:pPr>
+            <w:r>
+              <w:rPr>
+                <w:rFonts w:ascii="Helvetica" w:hAnsi="Helvetica" w:eastAsia="Times New Roman" w:cs="Times New Roman"/>
+                <w:color w:val="auto"/>
+                <w:sz w:val="16"/>
+                <w:szCs w:val="16"/>
+              </w:rPr>
+              <w:t>01-FEB-16 12.00.00 AM</w:t>
+            </w:r>
+          </w:p>
+        </w:tc>
+        <w:tc>
+          <w:tcPr>
+            <w:tcW w:w="0" w:type="auto"/>
+            <w:shd w:val="clear" w:color="auto" w:fill="auto"/>
+            <w:tcMar>
+              <w:top w:w="110" w:type="dxa"/>
+              <w:left w:w="70" w:type="dxa"/>
+              <w:bottom w:w="110" w:type="dxa"/>
+              <w:right w:w="70" w:type="dxa"/>
+            </w:tcMar>
+            <w:vAlign w:val="center"/>
+          </w:tcPr>
+          <w:p>
+            <w:pPr>
+              <w:spacing w:before="100" w:after="100" w:line="240" w:lineRule="auto"/>
+              <w:rPr>
+                <w:rFonts w:ascii="Helvetica" w:hAnsi="Helvetica" w:eastAsia="Times New Roman" w:cs="Times New Roman"/>
+                <w:color w:val="auto"/>
+                <w:sz w:val="16"/>
+                <w:szCs w:val="16"/>
+              </w:rPr>
+            </w:pPr>
+            <w:r>
+              <w:rPr>
+                <w:rFonts w:ascii="Helvetica" w:hAnsi="Helvetica" w:eastAsia="Times New Roman" w:cs="Times New Roman"/>
+                <w:color w:val="auto"/>
+                <w:sz w:val="16"/>
+                <w:szCs w:val="16"/>
+              </w:rPr>
+              <w:t>Insurance</w:t>
+            </w:r>
+          </w:p>
+        </w:tc>
+      </w:tr>
+      <w:tr>
+        <w:tblPrEx>
+          <w:tblBorders>
+            <w:top w:val="single" w:color="AAAAAA" w:sz="8" w:space="0"/>
+            <w:left w:val="single" w:color="AAAAAA" w:sz="4" w:space="0"/>
+            <w:bottom w:val="single" w:color="AAAAAA" w:sz="8" w:space="0"/>
+            <w:right w:val="single" w:color="AAAAAA" w:sz="4" w:space="0"/>
+            <w:insideH w:val="none" w:color="auto" w:sz="0" w:space="0"/>
+            <w:insideV w:val="none" w:color="auto" w:sz="0" w:space="0"/>
+          </w:tblBorders>
+          <w:tblCellMar>
+            <w:top w:w="15" w:type="dxa"/>
+            <w:left w:w="15" w:type="dxa"/>
+            <w:bottom w:w="15" w:type="dxa"/>
+            <w:right w:w="15" w:type="dxa"/>
+          </w:tblCellMar>
+        </w:tblPrEx>
+        <w:tc>
+          <w:tcPr>
+            <w:tcW w:w="0" w:type="auto"/>
+            <w:shd w:val="clear" w:color="auto" w:fill="auto"/>
+            <w:tcMar>
+              <w:top w:w="110" w:type="dxa"/>
+              <w:left w:w="70" w:type="dxa"/>
+              <w:bottom w:w="110" w:type="dxa"/>
+              <w:right w:w="70" w:type="dxa"/>
+            </w:tcMar>
+            <w:vAlign w:val="center"/>
+          </w:tcPr>
+          <w:p>
+            <w:pPr>
+              <w:spacing w:before="100" w:after="100" w:line="240" w:lineRule="auto"/>
+              <w:rPr>
+                <w:rFonts w:ascii="Helvetica" w:hAnsi="Helvetica" w:eastAsia="Times New Roman" w:cs="Times New Roman"/>
+                <w:color w:val="auto"/>
+                <w:sz w:val="16"/>
+                <w:szCs w:val="16"/>
+              </w:rPr>
+            </w:pPr>
+            <w:r>
+              <w:rPr>
+                <w:rFonts w:ascii="Helvetica" w:hAnsi="Helvetica" w:eastAsia="Times New Roman" w:cs="Times New Roman"/>
+                <w:color w:val="auto"/>
+                <w:sz w:val="16"/>
+                <w:szCs w:val="16"/>
+              </w:rPr>
               <w:t>6</w:t>
             </w:r>
           </w:p>
@@ -4901,6 +4901,7 @@
             <w:insideH w:val="none" w:color="auto" w:sz="0" w:space="0"/>
             <w:insideV w:val="none" w:color="auto" w:sz="0" w:space="0"/>
           </w:tblBorders>
+          <w:shd w:val="clear" w:color="auto" w:fill="FFFFFF"/>
           <w:tblCellMar>
             <w:top w:w="15" w:type="dxa"/>
             <w:left w:w="15" w:type="dxa"/>
@@ -5310,7 +5311,6 @@
             <w:insideH w:val="none" w:color="auto" w:sz="0" w:space="0"/>
             <w:insideV w:val="none" w:color="auto" w:sz="0" w:space="0"/>
           </w:tblBorders>
-          <w:shd w:val="clear" w:color="auto" w:fill="FFFFFF"/>
           <w:tblCellMar>
             <w:top w:w="15" w:type="dxa"/>
             <w:left w:w="15" w:type="dxa"/>
@@ -5552,7 +5552,6 @@
             <w:insideH w:val="none" w:color="auto" w:sz="0" w:space="0"/>
             <w:insideV w:val="none" w:color="auto" w:sz="0" w:space="0"/>
           </w:tblBorders>
-          <w:shd w:val="clear" w:color="auto" w:fill="FFFFFF"/>
           <w:tblCellMar>
             <w:top w:w="15" w:type="dxa"/>
             <w:left w:w="15" w:type="dxa"/>
@@ -5673,7 +5672,6 @@
             <w:insideH w:val="none" w:color="auto" w:sz="0" w:space="0"/>
             <w:insideV w:val="none" w:color="auto" w:sz="0" w:space="0"/>
           </w:tblBorders>
-          <w:shd w:val="clear" w:color="auto" w:fill="FFFFFF"/>
           <w:tblCellMar>
             <w:top w:w="15" w:type="dxa"/>
             <w:left w:w="15" w:type="dxa"/>
@@ -5794,7 +5792,6 @@
             <w:insideH w:val="none" w:color="auto" w:sz="0" w:space="0"/>
             <w:insideV w:val="none" w:color="auto" w:sz="0" w:space="0"/>
           </w:tblBorders>
-          <w:shd w:val="clear" w:color="auto" w:fill="FFFFFF"/>
           <w:tblCellMar>
             <w:top w:w="15" w:type="dxa"/>
             <w:left w:w="15" w:type="dxa"/>

</xml_diff>

<commit_message>
Made changes in deleting row
</commit_message>
<xml_diff>
--- a/SQL_Query_Questions.docx
+++ b/SQL_Query_Questions.docx
@@ -1882,21 +1882,7 @@
           <w:szCs w:val="36"/>
           <w:lang w:val="en-US"/>
         </w:rPr>
-        <w:t>column3 datatype(size</w:t>
-      </w:r>
-      <w:bookmarkStart w:id="0" w:name="_GoBack"/>
-      <w:bookmarkEnd w:id="0"/>
-      <w:r>
-        <w:rPr>
-          <w:rFonts w:hint="default" w:ascii="Times New Roman" w:hAnsi="Times New Roman"/>
-          <w:b w:val="0"/>
-          <w:bCs w:val="0"/>
-          <w:color w:val="auto"/>
-          <w:sz w:val="36"/>
-          <w:szCs w:val="36"/>
-          <w:lang w:val="en-US"/>
-        </w:rPr>
-        <w:t>),</w:t>
+        <w:t>column3 datatype(size),</w:t>
       </w:r>
     </w:p>
     <w:p>
@@ -2576,7 +2562,21 @@
           <w:szCs w:val="36"/>
           <w:lang w:val="en-US"/>
         </w:rPr>
-        <w:t>WHERE [age=25];</w:t>
+        <w:t>WHERE age=25</w:t>
+      </w:r>
+      <w:bookmarkStart w:id="0" w:name="_GoBack"/>
+      <w:bookmarkEnd w:id="0"/>
+      <w:r>
+        <w:rPr>
+          <w:rFonts w:hint="default" w:ascii="Times New Roman" w:hAnsi="Times New Roman"/>
+          <w:b w:val="0"/>
+          <w:bCs w:val="0"/>
+          <w:color w:val="auto"/>
+          <w:sz w:val="36"/>
+          <w:szCs w:val="36"/>
+          <w:lang w:val="en-US"/>
+        </w:rPr>
+        <w:t>;</w:t>
       </w:r>
     </w:p>
     <w:p>
@@ -3164,6 +3164,7 @@
             <w:insideH w:val="none" w:color="auto" w:sz="0" w:space="0"/>
             <w:insideV w:val="none" w:color="auto" w:sz="0" w:space="0"/>
           </w:tblBorders>
+          <w:shd w:val="clear" w:color="auto" w:fill="FFFFFF"/>
           <w:tblCellMar>
             <w:top w:w="15" w:type="dxa"/>
             <w:left w:w="15" w:type="dxa"/>
@@ -3404,6 +3405,7 @@
             <w:insideH w:val="none" w:color="auto" w:sz="0" w:space="0"/>
             <w:insideV w:val="none" w:color="auto" w:sz="0" w:space="0"/>
           </w:tblBorders>
+          <w:shd w:val="clear" w:color="auto" w:fill="FFFFFF"/>
           <w:tblCellMar>
             <w:top w:w="15" w:type="dxa"/>
             <w:left w:w="15" w:type="dxa"/>
@@ -3837,6 +3839,7 @@
             <w:insideH w:val="none" w:color="auto" w:sz="0" w:space="0"/>
             <w:insideV w:val="none" w:color="auto" w:sz="0" w:space="0"/>
           </w:tblBorders>
+          <w:shd w:val="clear" w:color="auto" w:fill="FFFFFF"/>
           <w:tblCellMar>
             <w:top w:w="15" w:type="dxa"/>
             <w:left w:w="15" w:type="dxa"/>
@@ -4469,6 +4472,7 @@
             <w:insideH w:val="none" w:color="auto" w:sz="0" w:space="0"/>
             <w:insideV w:val="none" w:color="auto" w:sz="0" w:space="0"/>
           </w:tblBorders>
+          <w:shd w:val="clear" w:color="auto" w:fill="FFFFFF"/>
           <w:tblCellMar>
             <w:top w:w="15" w:type="dxa"/>
             <w:left w:w="15" w:type="dxa"/>
@@ -4605,222 +4609,6 @@
                 <w:szCs w:val="16"/>
               </w:rPr>
               <w:t>750000</w:t>
-            </w:r>
-          </w:p>
-        </w:tc>
-        <w:tc>
-          <w:tcPr>
-            <w:tcW w:w="0" w:type="auto"/>
-            <w:shd w:val="clear" w:color="auto" w:fill="auto"/>
-            <w:tcMar>
-              <w:top w:w="110" w:type="dxa"/>
-              <w:left w:w="70" w:type="dxa"/>
-              <w:bottom w:w="110" w:type="dxa"/>
-              <w:right w:w="70" w:type="dxa"/>
-            </w:tcMar>
-            <w:vAlign w:val="center"/>
-          </w:tcPr>
-          <w:p>
-            <w:pPr>
-              <w:spacing w:before="100" w:after="100" w:line="240" w:lineRule="auto"/>
-              <w:rPr>
-                <w:rFonts w:ascii="Helvetica" w:hAnsi="Helvetica" w:eastAsia="Times New Roman" w:cs="Times New Roman"/>
-                <w:color w:val="auto"/>
-                <w:sz w:val="16"/>
-                <w:szCs w:val="16"/>
-              </w:rPr>
-            </w:pPr>
-            <w:r>
-              <w:rPr>
-                <w:rFonts w:ascii="Helvetica" w:hAnsi="Helvetica" w:eastAsia="Times New Roman" w:cs="Times New Roman"/>
-                <w:color w:val="auto"/>
-                <w:sz w:val="16"/>
-                <w:szCs w:val="16"/>
-              </w:rPr>
-              <w:t>01-JAN-16 12.00.00 AM</w:t>
-            </w:r>
-          </w:p>
-        </w:tc>
-        <w:tc>
-          <w:tcPr>
-            <w:tcW w:w="0" w:type="auto"/>
-            <w:shd w:val="clear" w:color="auto" w:fill="auto"/>
-            <w:tcMar>
-              <w:top w:w="110" w:type="dxa"/>
-              <w:left w:w="70" w:type="dxa"/>
-              <w:bottom w:w="110" w:type="dxa"/>
-              <w:right w:w="70" w:type="dxa"/>
-            </w:tcMar>
-            <w:vAlign w:val="center"/>
-          </w:tcPr>
-          <w:p>
-            <w:pPr>
-              <w:spacing w:before="100" w:after="100" w:line="240" w:lineRule="auto"/>
-              <w:rPr>
-                <w:rFonts w:ascii="Helvetica" w:hAnsi="Helvetica" w:eastAsia="Times New Roman" w:cs="Times New Roman"/>
-                <w:color w:val="auto"/>
-                <w:sz w:val="16"/>
-                <w:szCs w:val="16"/>
-              </w:rPr>
-            </w:pPr>
-            <w:r>
-              <w:rPr>
-                <w:rFonts w:ascii="Helvetica" w:hAnsi="Helvetica" w:eastAsia="Times New Roman" w:cs="Times New Roman"/>
-                <w:color w:val="auto"/>
-                <w:sz w:val="16"/>
-                <w:szCs w:val="16"/>
-              </w:rPr>
-              <w:t>Services</w:t>
-            </w:r>
-          </w:p>
-        </w:tc>
-      </w:tr>
-      <w:tr>
-        <w:tblPrEx>
-          <w:tblBorders>
-            <w:top w:val="single" w:color="AAAAAA" w:sz="8" w:space="0"/>
-            <w:left w:val="single" w:color="AAAAAA" w:sz="4" w:space="0"/>
-            <w:bottom w:val="single" w:color="AAAAAA" w:sz="8" w:space="0"/>
-            <w:right w:val="single" w:color="AAAAAA" w:sz="4" w:space="0"/>
-            <w:insideH w:val="none" w:color="auto" w:sz="0" w:space="0"/>
-            <w:insideV w:val="none" w:color="auto" w:sz="0" w:space="0"/>
-          </w:tblBorders>
-          <w:tblCellMar>
-            <w:top w:w="15" w:type="dxa"/>
-            <w:left w:w="15" w:type="dxa"/>
-            <w:bottom w:w="15" w:type="dxa"/>
-            <w:right w:w="15" w:type="dxa"/>
-          </w:tblCellMar>
-        </w:tblPrEx>
-        <w:tc>
-          <w:tcPr>
-            <w:tcW w:w="0" w:type="auto"/>
-            <w:shd w:val="clear" w:color="auto" w:fill="auto"/>
-            <w:tcMar>
-              <w:top w:w="110" w:type="dxa"/>
-              <w:left w:w="70" w:type="dxa"/>
-              <w:bottom w:w="110" w:type="dxa"/>
-              <w:right w:w="70" w:type="dxa"/>
-            </w:tcMar>
-            <w:vAlign w:val="center"/>
-          </w:tcPr>
-          <w:p>
-            <w:pPr>
-              <w:spacing w:before="100" w:after="100" w:line="240" w:lineRule="auto"/>
-              <w:rPr>
-                <w:rFonts w:ascii="Helvetica" w:hAnsi="Helvetica" w:eastAsia="Times New Roman" w:cs="Times New Roman"/>
-                <w:color w:val="auto"/>
-                <w:sz w:val="16"/>
-                <w:szCs w:val="16"/>
-              </w:rPr>
-            </w:pPr>
-            <w:r>
-              <w:rPr>
-                <w:rFonts w:ascii="Helvetica" w:hAnsi="Helvetica" w:eastAsia="Times New Roman" w:cs="Times New Roman"/>
-                <w:color w:val="auto"/>
-                <w:sz w:val="16"/>
-                <w:szCs w:val="16"/>
-              </w:rPr>
-              <w:t>7</w:t>
-            </w:r>
-          </w:p>
-        </w:tc>
-        <w:tc>
-          <w:tcPr>
-            <w:tcW w:w="0" w:type="auto"/>
-            <w:shd w:val="clear" w:color="auto" w:fill="auto"/>
-            <w:tcMar>
-              <w:top w:w="110" w:type="dxa"/>
-              <w:left w:w="70" w:type="dxa"/>
-              <w:bottom w:w="110" w:type="dxa"/>
-              <w:right w:w="70" w:type="dxa"/>
-            </w:tcMar>
-            <w:vAlign w:val="center"/>
-          </w:tcPr>
-          <w:p>
-            <w:pPr>
-              <w:spacing w:before="100" w:after="100" w:line="240" w:lineRule="auto"/>
-              <w:rPr>
-                <w:rFonts w:ascii="Helvetica" w:hAnsi="Helvetica" w:eastAsia="Times New Roman" w:cs="Times New Roman"/>
-                <w:color w:val="auto"/>
-                <w:sz w:val="16"/>
-                <w:szCs w:val="16"/>
-              </w:rPr>
-            </w:pPr>
-            <w:r>
-              <w:rPr>
-                <w:rFonts w:ascii="Helvetica" w:hAnsi="Helvetica" w:eastAsia="Times New Roman" w:cs="Times New Roman"/>
-                <w:color w:val="auto"/>
-                <w:sz w:val="16"/>
-                <w:szCs w:val="16"/>
-              </w:rPr>
-              <w:t>TestName1</w:t>
-            </w:r>
-          </w:p>
-        </w:tc>
-        <w:tc>
-          <w:tcPr>
-            <w:tcW w:w="0" w:type="auto"/>
-            <w:shd w:val="clear" w:color="auto" w:fill="auto"/>
-            <w:tcMar>
-              <w:top w:w="110" w:type="dxa"/>
-              <w:left w:w="70" w:type="dxa"/>
-              <w:bottom w:w="110" w:type="dxa"/>
-              <w:right w:w="70" w:type="dxa"/>
-            </w:tcMar>
-            <w:vAlign w:val="center"/>
-          </w:tcPr>
-          <w:p>
-            <w:pPr>
-              <w:spacing w:before="100" w:after="100" w:line="240" w:lineRule="auto"/>
-              <w:rPr>
-                <w:rFonts w:ascii="Helvetica" w:hAnsi="Helvetica" w:eastAsia="Times New Roman" w:cs="Times New Roman"/>
-                <w:color w:val="auto"/>
-                <w:sz w:val="16"/>
-                <w:szCs w:val="16"/>
-              </w:rPr>
-            </w:pPr>
-            <w:r>
-              <w:rPr>
-                <w:rFonts w:ascii="Helvetica" w:hAnsi="Helvetica" w:eastAsia="Times New Roman" w:cs="Times New Roman"/>
-                <w:color w:val="auto"/>
-                <w:sz w:val="16"/>
-                <w:szCs w:val="16"/>
-              </w:rPr>
-              <w:t>123</w:t>
-            </w:r>
-          </w:p>
-        </w:tc>
-        <w:tc>
-          <w:tcPr>
-            <w:tcW w:w="0" w:type="auto"/>
-            <w:shd w:val="clear" w:color="auto" w:fill="auto"/>
-            <w:tcMar>
-              <w:top w:w="110" w:type="dxa"/>
-              <w:left w:w="70" w:type="dxa"/>
-              <w:bottom w:w="110" w:type="dxa"/>
-              <w:right w:w="70" w:type="dxa"/>
-            </w:tcMar>
-            <w:vAlign w:val="center"/>
-          </w:tcPr>
-          <w:p>
-            <w:pPr>
-              <w:spacing w:before="100" w:after="100" w:line="240" w:lineRule="auto"/>
-              <w:rPr>
-                <w:rFonts w:ascii="Helvetica" w:hAnsi="Helvetica" w:eastAsia="Times New Roman" w:cs="Times New Roman"/>
-                <w:color w:val="auto"/>
-                <w:sz w:val="16"/>
-                <w:szCs w:val="16"/>
-              </w:rPr>
-            </w:pPr>
-            <w:r>
-              <w:rPr>
-                <w:rFonts w:ascii="Helvetica" w:hAnsi="Helvetica" w:eastAsia="Times New Roman" w:cs="Times New Roman"/>
-                <w:color w:val="auto"/>
-                <w:sz w:val="16"/>
-                <w:szCs w:val="16"/>
-              </w:rPr>
-              <w:t>650000</w:t>
             </w:r>
           </w:p>
         </w:tc>
@@ -4938,6 +4726,223 @@
                 <w:sz w:val="16"/>
                 <w:szCs w:val="16"/>
               </w:rPr>
+              <w:t>7</w:t>
+            </w:r>
+          </w:p>
+        </w:tc>
+        <w:tc>
+          <w:tcPr>
+            <w:tcW w:w="0" w:type="auto"/>
+            <w:shd w:val="clear" w:color="auto" w:fill="auto"/>
+            <w:tcMar>
+              <w:top w:w="110" w:type="dxa"/>
+              <w:left w:w="70" w:type="dxa"/>
+              <w:bottom w:w="110" w:type="dxa"/>
+              <w:right w:w="70" w:type="dxa"/>
+            </w:tcMar>
+            <w:vAlign w:val="center"/>
+          </w:tcPr>
+          <w:p>
+            <w:pPr>
+              <w:spacing w:before="100" w:after="100" w:line="240" w:lineRule="auto"/>
+              <w:rPr>
+                <w:rFonts w:ascii="Helvetica" w:hAnsi="Helvetica" w:eastAsia="Times New Roman" w:cs="Times New Roman"/>
+                <w:color w:val="auto"/>
+                <w:sz w:val="16"/>
+                <w:szCs w:val="16"/>
+              </w:rPr>
+            </w:pPr>
+            <w:r>
+              <w:rPr>
+                <w:rFonts w:ascii="Helvetica" w:hAnsi="Helvetica" w:eastAsia="Times New Roman" w:cs="Times New Roman"/>
+                <w:color w:val="auto"/>
+                <w:sz w:val="16"/>
+                <w:szCs w:val="16"/>
+              </w:rPr>
+              <w:t>TestName1</w:t>
+            </w:r>
+          </w:p>
+        </w:tc>
+        <w:tc>
+          <w:tcPr>
+            <w:tcW w:w="0" w:type="auto"/>
+            <w:shd w:val="clear" w:color="auto" w:fill="auto"/>
+            <w:tcMar>
+              <w:top w:w="110" w:type="dxa"/>
+              <w:left w:w="70" w:type="dxa"/>
+              <w:bottom w:w="110" w:type="dxa"/>
+              <w:right w:w="70" w:type="dxa"/>
+            </w:tcMar>
+            <w:vAlign w:val="center"/>
+          </w:tcPr>
+          <w:p>
+            <w:pPr>
+              <w:spacing w:before="100" w:after="100" w:line="240" w:lineRule="auto"/>
+              <w:rPr>
+                <w:rFonts w:ascii="Helvetica" w:hAnsi="Helvetica" w:eastAsia="Times New Roman" w:cs="Times New Roman"/>
+                <w:color w:val="auto"/>
+                <w:sz w:val="16"/>
+                <w:szCs w:val="16"/>
+              </w:rPr>
+            </w:pPr>
+            <w:r>
+              <w:rPr>
+                <w:rFonts w:ascii="Helvetica" w:hAnsi="Helvetica" w:eastAsia="Times New Roman" w:cs="Times New Roman"/>
+                <w:color w:val="auto"/>
+                <w:sz w:val="16"/>
+                <w:szCs w:val="16"/>
+              </w:rPr>
+              <w:t>123</w:t>
+            </w:r>
+          </w:p>
+        </w:tc>
+        <w:tc>
+          <w:tcPr>
+            <w:tcW w:w="0" w:type="auto"/>
+            <w:shd w:val="clear" w:color="auto" w:fill="auto"/>
+            <w:tcMar>
+              <w:top w:w="110" w:type="dxa"/>
+              <w:left w:w="70" w:type="dxa"/>
+              <w:bottom w:w="110" w:type="dxa"/>
+              <w:right w:w="70" w:type="dxa"/>
+            </w:tcMar>
+            <w:vAlign w:val="center"/>
+          </w:tcPr>
+          <w:p>
+            <w:pPr>
+              <w:spacing w:before="100" w:after="100" w:line="240" w:lineRule="auto"/>
+              <w:rPr>
+                <w:rFonts w:ascii="Helvetica" w:hAnsi="Helvetica" w:eastAsia="Times New Roman" w:cs="Times New Roman"/>
+                <w:color w:val="auto"/>
+                <w:sz w:val="16"/>
+                <w:szCs w:val="16"/>
+              </w:rPr>
+            </w:pPr>
+            <w:r>
+              <w:rPr>
+                <w:rFonts w:ascii="Helvetica" w:hAnsi="Helvetica" w:eastAsia="Times New Roman" w:cs="Times New Roman"/>
+                <w:color w:val="auto"/>
+                <w:sz w:val="16"/>
+                <w:szCs w:val="16"/>
+              </w:rPr>
+              <w:t>650000</w:t>
+            </w:r>
+          </w:p>
+        </w:tc>
+        <w:tc>
+          <w:tcPr>
+            <w:tcW w:w="0" w:type="auto"/>
+            <w:shd w:val="clear" w:color="auto" w:fill="auto"/>
+            <w:tcMar>
+              <w:top w:w="110" w:type="dxa"/>
+              <w:left w:w="70" w:type="dxa"/>
+              <w:bottom w:w="110" w:type="dxa"/>
+              <w:right w:w="70" w:type="dxa"/>
+            </w:tcMar>
+            <w:vAlign w:val="center"/>
+          </w:tcPr>
+          <w:p>
+            <w:pPr>
+              <w:spacing w:before="100" w:after="100" w:line="240" w:lineRule="auto"/>
+              <w:rPr>
+                <w:rFonts w:ascii="Helvetica" w:hAnsi="Helvetica" w:eastAsia="Times New Roman" w:cs="Times New Roman"/>
+                <w:color w:val="auto"/>
+                <w:sz w:val="16"/>
+                <w:szCs w:val="16"/>
+              </w:rPr>
+            </w:pPr>
+            <w:r>
+              <w:rPr>
+                <w:rFonts w:ascii="Helvetica" w:hAnsi="Helvetica" w:eastAsia="Times New Roman" w:cs="Times New Roman"/>
+                <w:color w:val="auto"/>
+                <w:sz w:val="16"/>
+                <w:szCs w:val="16"/>
+              </w:rPr>
+              <w:t>01-JAN-16 12.00.00 AM</w:t>
+            </w:r>
+          </w:p>
+        </w:tc>
+        <w:tc>
+          <w:tcPr>
+            <w:tcW w:w="0" w:type="auto"/>
+            <w:shd w:val="clear" w:color="auto" w:fill="auto"/>
+            <w:tcMar>
+              <w:top w:w="110" w:type="dxa"/>
+              <w:left w:w="70" w:type="dxa"/>
+              <w:bottom w:w="110" w:type="dxa"/>
+              <w:right w:w="70" w:type="dxa"/>
+            </w:tcMar>
+            <w:vAlign w:val="center"/>
+          </w:tcPr>
+          <w:p>
+            <w:pPr>
+              <w:spacing w:before="100" w:after="100" w:line="240" w:lineRule="auto"/>
+              <w:rPr>
+                <w:rFonts w:ascii="Helvetica" w:hAnsi="Helvetica" w:eastAsia="Times New Roman" w:cs="Times New Roman"/>
+                <w:color w:val="auto"/>
+                <w:sz w:val="16"/>
+                <w:szCs w:val="16"/>
+              </w:rPr>
+            </w:pPr>
+            <w:r>
+              <w:rPr>
+                <w:rFonts w:ascii="Helvetica" w:hAnsi="Helvetica" w:eastAsia="Times New Roman" w:cs="Times New Roman"/>
+                <w:color w:val="auto"/>
+                <w:sz w:val="16"/>
+                <w:szCs w:val="16"/>
+              </w:rPr>
+              <w:t>Services</w:t>
+            </w:r>
+          </w:p>
+        </w:tc>
+      </w:tr>
+      <w:tr>
+        <w:tblPrEx>
+          <w:tblBorders>
+            <w:top w:val="single" w:color="AAAAAA" w:sz="8" w:space="0"/>
+            <w:left w:val="single" w:color="AAAAAA" w:sz="4" w:space="0"/>
+            <w:bottom w:val="single" w:color="AAAAAA" w:sz="8" w:space="0"/>
+            <w:right w:val="single" w:color="AAAAAA" w:sz="4" w:space="0"/>
+            <w:insideH w:val="none" w:color="auto" w:sz="0" w:space="0"/>
+            <w:insideV w:val="none" w:color="auto" w:sz="0" w:space="0"/>
+          </w:tblBorders>
+          <w:shd w:val="clear" w:color="auto" w:fill="FFFFFF"/>
+          <w:tblCellMar>
+            <w:top w:w="15" w:type="dxa"/>
+            <w:left w:w="15" w:type="dxa"/>
+            <w:bottom w:w="15" w:type="dxa"/>
+            <w:right w:w="15" w:type="dxa"/>
+          </w:tblCellMar>
+        </w:tblPrEx>
+        <w:tc>
+          <w:tcPr>
+            <w:tcW w:w="0" w:type="auto"/>
+            <w:shd w:val="clear" w:color="auto" w:fill="auto"/>
+            <w:tcMar>
+              <w:top w:w="110" w:type="dxa"/>
+              <w:left w:w="70" w:type="dxa"/>
+              <w:bottom w:w="110" w:type="dxa"/>
+              <w:right w:w="70" w:type="dxa"/>
+            </w:tcMar>
+            <w:vAlign w:val="center"/>
+          </w:tcPr>
+          <w:p>
+            <w:pPr>
+              <w:spacing w:before="100" w:after="100" w:line="240" w:lineRule="auto"/>
+              <w:rPr>
+                <w:rFonts w:ascii="Helvetica" w:hAnsi="Helvetica" w:eastAsia="Times New Roman" w:cs="Times New Roman"/>
+                <w:color w:val="auto"/>
+                <w:sz w:val="16"/>
+                <w:szCs w:val="16"/>
+              </w:rPr>
+            </w:pPr>
+            <w:r>
+              <w:rPr>
+                <w:rFonts w:ascii="Helvetica" w:hAnsi="Helvetica" w:eastAsia="Times New Roman" w:cs="Times New Roman"/>
+                <w:color w:val="auto"/>
+                <w:sz w:val="16"/>
+                <w:szCs w:val="16"/>
+              </w:rPr>
               <w:t>8</w:t>
             </w:r>
           </w:p>
@@ -5178,7 +5183,6 @@
             <w:insideH w:val="none" w:color="auto" w:sz="0" w:space="0"/>
             <w:insideV w:val="none" w:color="auto" w:sz="0" w:space="0"/>
           </w:tblBorders>
-          <w:shd w:val="clear" w:color="auto" w:fill="FFFFFF"/>
           <w:tblCellMar>
             <w:top w:w="15" w:type="dxa"/>
             <w:left w:w="15" w:type="dxa"/>
@@ -5311,6 +5315,7 @@
             <w:insideH w:val="none" w:color="auto" w:sz="0" w:space="0"/>
             <w:insideV w:val="none" w:color="auto" w:sz="0" w:space="0"/>
           </w:tblBorders>
+          <w:shd w:val="clear" w:color="auto" w:fill="FFFFFF"/>
           <w:tblCellMar>
             <w:top w:w="15" w:type="dxa"/>
             <w:left w:w="15" w:type="dxa"/>
@@ -5431,7 +5436,6 @@
             <w:insideH w:val="none" w:color="auto" w:sz="0" w:space="0"/>
             <w:insideV w:val="none" w:color="auto" w:sz="0" w:space="0"/>
           </w:tblBorders>
-          <w:shd w:val="clear" w:color="auto" w:fill="FFFFFF"/>
           <w:tblCellMar>
             <w:top w:w="15" w:type="dxa"/>
             <w:left w:w="15" w:type="dxa"/>

</xml_diff>